<commit_message>
styling update template documents
</commit_message>
<xml_diff>
--- a/templates/Freepost envelope letter.docx
+++ b/templates/Freepost envelope letter.docx
@@ -38,13 +38,13 @@
         <mc:AlternateContent>
           <mc:Choice Requires="wps">
             <w:drawing>
-              <wp:anchor distT="45720" distB="45720" distL="114300" distR="114300" simplePos="0" relativeHeight="251658240" behindDoc="0" locked="0" layoutInCell="1" allowOverlap="1" wp14:anchorId="3E1DF68C" wp14:editId="74171754">
+              <wp:anchor distT="45720" distB="45720" distL="114300" distR="114300" simplePos="0" relativeHeight="251658240" behindDoc="0" locked="0" layoutInCell="1" allowOverlap="1" wp14:anchorId="3E1DF68C" wp14:editId="07B7E166">
                 <wp:simplePos x="0" y="0"/>
                 <wp:positionH relativeFrom="margin">
-                  <wp:posOffset>-57150</wp:posOffset>
+                  <wp:posOffset>-85725</wp:posOffset>
                 </wp:positionH>
                 <wp:positionV relativeFrom="paragraph">
-                  <wp:posOffset>236855</wp:posOffset>
+                  <wp:posOffset>198755</wp:posOffset>
                 </wp:positionV>
                 <wp:extent cx="3914775" cy="1568450"/>
                 <wp:effectExtent l="0" t="0" r="9525" b="0"/>
@@ -355,7 +355,7 @@
                 <v:stroke joinstyle="miter"/>
                 <v:path gradientshapeok="t" o:connecttype="rect"/>
               </v:shapetype>
-              <v:shape id="Text Box 217" o:spid="_x0000_s1026" type="#_x0000_t202" style="position:absolute;margin-left:-4.5pt;margin-top:18.65pt;width:308.25pt;height:123.5pt;z-index:251658240;visibility:visible;mso-wrap-style:square;mso-width-percent:0;mso-height-percent:0;mso-wrap-distance-left:9pt;mso-wrap-distance-top:3.6pt;mso-wrap-distance-right:9pt;mso-wrap-distance-bottom:3.6pt;mso-position-horizontal:absolute;mso-position-horizontal-relative:margin;mso-position-vertical:absolute;mso-position-vertical-relative:text;mso-width-percent:0;mso-height-percent:0;mso-width-relative:margin;mso-height-relative:margin;v-text-anchor:top" o:gfxdata="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" stroked="f">
+              <v:shape id="Text Box 217" o:spid="_x0000_s1026" type="#_x0000_t202" style="position:absolute;margin-left:-6.75pt;margin-top:15.65pt;width:308.25pt;height:123.5pt;z-index:251658240;visibility:visible;mso-wrap-style:square;mso-width-percent:0;mso-height-percent:0;mso-wrap-distance-left:9pt;mso-wrap-distance-top:3.6pt;mso-wrap-distance-right:9pt;mso-wrap-distance-bottom:3.6pt;mso-position-horizontal:absolute;mso-position-horizontal-relative:margin;mso-position-vertical:absolute;mso-position-vertical-relative:text;mso-width-percent:0;mso-height-percent:0;mso-width-relative:margin;mso-height-relative:margin;v-text-anchor:top" o:gfxdata="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" stroked="f">
                 <v:textbox>
                   <w:txbxContent>
                     <w:p>
@@ -386,7 +386,27 @@
                           <w:szCs w:val="21"/>
                           <w:lang w:val="en-GB"/>
                         </w:rPr>
-                        <w:t xml:space="preserve"> {lastName}</w:t>
+                        <w:t xml:space="preserve"> {</w:t>
+                      </w:r>
+                      <w:proofErr w:type="spellStart"/>
+                      <w:r>
+                        <w:rPr>
+                          <w:rFonts w:ascii="Poppins" w:hAnsi="Poppins" w:cs="Poppins"/>
+                          <w:sz w:val="21"/>
+                          <w:szCs w:val="21"/>
+                          <w:lang w:val="en-GB"/>
+                        </w:rPr>
+                        <w:t>lastName</w:t>
+                      </w:r>
+                      <w:proofErr w:type="spellEnd"/>
+                      <w:r>
+                        <w:rPr>
+                          <w:rFonts w:ascii="Poppins" w:hAnsi="Poppins" w:cs="Poppins"/>
+                          <w:sz w:val="21"/>
+                          <w:szCs w:val="21"/>
+                          <w:lang w:val="en-GB"/>
+                        </w:rPr>
+                        <w:t>}</w:t>
                       </w:r>
                     </w:p>
                     <w:p>
@@ -442,6 +462,7 @@
                         </w:rPr>
                         <w:t>{</w:t>
                       </w:r>
+                      <w:proofErr w:type="spellStart"/>
                       <w:r>
                         <w:rPr>
                           <w:rFonts w:ascii="Poppins" w:hAnsi="Poppins" w:cs="Poppins"/>
@@ -450,6 +471,7 @@
                         </w:rPr>
                         <w:t>addressLineTown</w:t>
                       </w:r>
+                      <w:proofErr w:type="spellEnd"/>
                       <w:r>
                         <w:rPr>
                           <w:rFonts w:ascii="Poppins" w:hAnsi="Poppins" w:cs="Poppins"/>
@@ -477,6 +499,7 @@
                         </w:rPr>
                         <w:t>{</w:t>
                       </w:r>
+                      <w:proofErr w:type="spellStart"/>
                       <w:r>
                         <w:rPr>
                           <w:rFonts w:ascii="Poppins" w:hAnsi="Poppins" w:cs="Poppins"/>
@@ -485,6 +508,7 @@
                         </w:rPr>
                         <w:t>addressLineCounty</w:t>
                       </w:r>
+                      <w:proofErr w:type="spellEnd"/>
                       <w:r>
                         <w:rPr>
                           <w:rFonts w:ascii="Poppins" w:hAnsi="Poppins" w:cs="Poppins"/>
@@ -512,6 +536,7 @@
                         </w:rPr>
                         <w:t>{</w:t>
                       </w:r>
+                      <w:proofErr w:type="spellStart"/>
                       <w:r>
                         <w:rPr>
                           <w:rFonts w:ascii="Poppins" w:hAnsi="Poppins" w:cs="Poppins"/>
@@ -520,6 +545,7 @@
                         </w:rPr>
                         <w:t>addressLineCountry</w:t>
                       </w:r>
+                      <w:proofErr w:type="spellEnd"/>
                       <w:r>
                         <w:rPr>
                           <w:rFonts w:ascii="Poppins" w:hAnsi="Poppins" w:cs="Poppins"/>
@@ -625,6 +651,71 @@
       <w:pPr>
         <w:rPr>
           <w:rFonts w:cs="Poppins"/>
+          <w:sz w:val="20"/>
+          <w:szCs w:val="20"/>
+        </w:rPr>
+      </w:pPr>
+    </w:p>
+    <w:p>
+      <w:pPr>
+        <w:pStyle w:val="NoSpacing"/>
+        <w:spacing w:line="20" w:lineRule="atLeast"/>
+        <w:rPr>
+          <w:rFonts w:ascii="Poppins" w:hAnsi="Poppins" w:cs="Poppins"/>
+          <w:sz w:val="20"/>
+          <w:szCs w:val="20"/>
+        </w:rPr>
+      </w:pPr>
+      <w:r>
+        <w:rPr>
+          <w:rFonts w:ascii="Poppins" w:hAnsi="Poppins" w:cs="Poppins"/>
+          <w:sz w:val="20"/>
+          <w:szCs w:val="20"/>
+        </w:rPr>
+        <w:fldChar w:fldCharType="begin"/>
+      </w:r>
+      <w:r>
+        <w:rPr>
+          <w:rFonts w:ascii="Poppins" w:hAnsi="Poppins" w:cs="Poppins"/>
+          <w:sz w:val="20"/>
+          <w:szCs w:val="20"/>
+          <w:lang w:val="en-GB"/>
+        </w:rPr>
+        <w:instrText xml:space="preserve"> DATE \@ "dd MMMM yyyy" </w:instrText>
+      </w:r>
+      <w:r>
+        <w:rPr>
+          <w:rFonts w:ascii="Poppins" w:hAnsi="Poppins" w:cs="Poppins"/>
+          <w:sz w:val="20"/>
+          <w:szCs w:val="20"/>
+        </w:rPr>
+        <w:fldChar w:fldCharType="separate"/>
+      </w:r>
+      <w:r>
+        <w:rPr>
+          <w:rFonts w:ascii="Poppins" w:hAnsi="Poppins" w:cs="Poppins"/>
+          <w:noProof/>
+          <w:sz w:val="20"/>
+          <w:szCs w:val="20"/>
+          <w:lang w:val="en-GB"/>
+        </w:rPr>
+        <w:t>14 October 2024</w:t>
+      </w:r>
+      <w:r>
+        <w:rPr>
+          <w:rFonts w:ascii="Poppins" w:hAnsi="Poppins" w:cs="Poppins"/>
+          <w:sz w:val="20"/>
+          <w:szCs w:val="20"/>
+        </w:rPr>
+        <w:fldChar w:fldCharType="end"/>
+      </w:r>
+    </w:p>
+    <w:p>
+      <w:pPr>
+        <w:pStyle w:val="NoSpacing"/>
+        <w:spacing w:line="20" w:lineRule="atLeast"/>
+        <w:rPr>
+          <w:rFonts w:ascii="Poppins" w:hAnsi="Poppins" w:cs="Poppins"/>
           <w:sz w:val="20"/>
           <w:szCs w:val="20"/>
         </w:rPr>
@@ -1104,7 +1195,7 @@
           <w:szCs w:val="20"/>
         </w:rPr>
         <w:drawing>
-          <wp:inline distT="0" distB="0" distL="0" distR="0" wp14:anchorId="64826193" wp14:editId="2C28869D">
+          <wp:inline distT="0" distB="0" distL="0" distR="0" wp14:anchorId="64826193" wp14:editId="440D3A1C">
             <wp:extent cx="1589852" cy="247650"/>
             <wp:effectExtent l="0" t="0" r="0" b="0"/>
             <wp:docPr id="1409657989" name="Picture 3" descr="A blue text on a white background&#10;&#10;Description automatically generated with low confidence"/>
@@ -1505,6 +1596,7 @@
                         <w:szCs w:val="12"/>
                       </w:rPr>
                     </w:pPr>
+                    <w:proofErr w:type="spellStart"/>
                     <w:r>
                       <w:rPr>
                         <w:sz w:val="12"/>
@@ -1512,6 +1604,7 @@
                       </w:rPr>
                       <w:t>Hallbrook</w:t>
                     </w:r>
+                    <w:proofErr w:type="spellEnd"/>
                     <w:r>
                       <w:rPr>
                         <w:sz w:val="12"/>
@@ -1538,7 +1631,39 @@
                         <w:sz w:val="12"/>
                         <w:szCs w:val="12"/>
                       </w:rPr>
-                      <w:t xml:space="preserve"> of Hallbrook Partners Limited. Hallbrook® is a registered trademark. </w:t>
+                      <w:t xml:space="preserve"> of </w:t>
+                    </w:r>
+                    <w:proofErr w:type="spellStart"/>
+                    <w:r>
+                      <w:rPr>
+                        <w:sz w:val="12"/>
+                        <w:szCs w:val="12"/>
+                      </w:rPr>
+                      <w:t>Hallbrook</w:t>
+                    </w:r>
+                    <w:proofErr w:type="spellEnd"/>
+                    <w:r>
+                      <w:rPr>
+                        <w:sz w:val="12"/>
+                        <w:szCs w:val="12"/>
+                      </w:rPr>
+                      <w:t xml:space="preserve"> Partners Limited. </w:t>
+                    </w:r>
+                    <w:proofErr w:type="spellStart"/>
+                    <w:r>
+                      <w:rPr>
+                        <w:sz w:val="12"/>
+                        <w:szCs w:val="12"/>
+                      </w:rPr>
+                      <w:t>Hallbrook</w:t>
+                    </w:r>
+                    <w:proofErr w:type="spellEnd"/>
+                    <w:r>
+                      <w:rPr>
+                        <w:sz w:val="12"/>
+                        <w:szCs w:val="12"/>
+                      </w:rPr>
+                      <w:t xml:space="preserve">® is a registered trademark. </w:t>
                     </w:r>
                     <w:r>
                       <w:rPr>
@@ -1872,12 +1997,14 @@
                           <w:r>
                             <w:br/>
                           </w:r>
+                          <w:proofErr w:type="gramStart"/>
                           <w:r>
                             <w:t xml:space="preserve">E  </w:t>
                           </w:r>
                           <w:r>
                             <w:t>help@carfinanceclaaims.com</w:t>
                           </w:r>
+                          <w:proofErr w:type="gramEnd"/>
                           <w:r>
                             <w:br/>
                           </w:r>
@@ -1901,56 +2028,6 @@
                             <w:t>hallbrook.claims</w:t>
                           </w:r>
                           <w:proofErr w:type="spellEnd"/>
-                        </w:p>
-                        <w:p>
-                          <w:pPr>
-                            <w:pStyle w:val="Contactdetails"/>
-                            <w:rPr>
-                              <w:rFonts w:cs="Poppins"/>
-                              <w:color w:val="677F85" w:themeColor="background2" w:themeShade="80"/>
-                            </w:rPr>
-                          </w:pPr>
-                          <w:r>
-                            <w:rPr>
-                              <w:rFonts w:cs="Poppins"/>
-                              <w:color w:val="677F85" w:themeColor="background2" w:themeShade="80"/>
-                            </w:rPr>
-                            <w:fldChar w:fldCharType="begin"/>
-                          </w:r>
-                          <w:r>
-                            <w:rPr>
-                              <w:rFonts w:cs="Poppins"/>
-                              <w:color w:val="677F85" w:themeColor="background2" w:themeShade="80"/>
-                            </w:rPr>
-                            <w:instrText xml:space="preserve"> DATE \@ "dd MMMM yyyy" </w:instrText>
-                          </w:r>
-                          <w:r>
-                            <w:rPr>
-                              <w:rFonts w:cs="Poppins"/>
-                              <w:color w:val="677F85" w:themeColor="background2" w:themeShade="80"/>
-                            </w:rPr>
-                            <w:fldChar w:fldCharType="separate"/>
-                          </w:r>
-                          <w:r>
-                            <w:rPr>
-                              <w:rFonts w:cs="Poppins"/>
-                              <w:noProof/>
-                              <w:color w:val="677F85" w:themeColor="background2" w:themeShade="80"/>
-                            </w:rPr>
-                            <w:t>14 October 2024</w:t>
-                          </w:r>
-                          <w:r>
-                            <w:rPr>
-                              <w:rFonts w:cs="Poppins"/>
-                              <w:color w:val="677F85" w:themeColor="background2" w:themeShade="80"/>
-                            </w:rPr>
-                            <w:fldChar w:fldCharType="end"/>
-                          </w:r>
-                        </w:p>
-                        <w:p>
-                          <w:pPr>
-                            <w:pStyle w:val="Contactdetails"/>
-                          </w:pPr>
                         </w:p>
                         <w:p/>
                       </w:txbxContent>
@@ -2107,12 +2184,14 @@
                     <w:r>
                       <w:br/>
                     </w:r>
+                    <w:proofErr w:type="gramStart"/>
                     <w:r>
                       <w:t xml:space="preserve">E  </w:t>
                     </w:r>
                     <w:r>
                       <w:t>help@carfinanceclaaims.com</w:t>
                     </w:r>
+                    <w:proofErr w:type="gramEnd"/>
                     <w:r>
                       <w:br/>
                     </w:r>
@@ -2136,56 +2215,6 @@
                       <w:t>hallbrook.claims</w:t>
                     </w:r>
                     <w:proofErr w:type="spellEnd"/>
-                  </w:p>
-                  <w:p>
-                    <w:pPr>
-                      <w:pStyle w:val="Contactdetails"/>
-                      <w:rPr>
-                        <w:rFonts w:cs="Poppins"/>
-                        <w:color w:val="677F85" w:themeColor="background2" w:themeShade="80"/>
-                      </w:rPr>
-                    </w:pPr>
-                    <w:r>
-                      <w:rPr>
-                        <w:rFonts w:cs="Poppins"/>
-                        <w:color w:val="677F85" w:themeColor="background2" w:themeShade="80"/>
-                      </w:rPr>
-                      <w:fldChar w:fldCharType="begin"/>
-                    </w:r>
-                    <w:r>
-                      <w:rPr>
-                        <w:rFonts w:cs="Poppins"/>
-                        <w:color w:val="677F85" w:themeColor="background2" w:themeShade="80"/>
-                      </w:rPr>
-                      <w:instrText xml:space="preserve"> DATE \@ "dd MMMM yyyy" </w:instrText>
-                    </w:r>
-                    <w:r>
-                      <w:rPr>
-                        <w:rFonts w:cs="Poppins"/>
-                        <w:color w:val="677F85" w:themeColor="background2" w:themeShade="80"/>
-                      </w:rPr>
-                      <w:fldChar w:fldCharType="separate"/>
-                    </w:r>
-                    <w:r>
-                      <w:rPr>
-                        <w:rFonts w:cs="Poppins"/>
-                        <w:noProof/>
-                        <w:color w:val="677F85" w:themeColor="background2" w:themeShade="80"/>
-                      </w:rPr>
-                      <w:t>14 October 2024</w:t>
-                    </w:r>
-                    <w:r>
-                      <w:rPr>
-                        <w:rFonts w:cs="Poppins"/>
-                        <w:color w:val="677F85" w:themeColor="background2" w:themeShade="80"/>
-                      </w:rPr>
-                      <w:fldChar w:fldCharType="end"/>
-                    </w:r>
-                  </w:p>
-                  <w:p>
-                    <w:pPr>
-                      <w:pStyle w:val="Contactdetails"/>
-                    </w:pPr>
                   </w:p>
                   <w:p/>
                 </w:txbxContent>
@@ -9504,15 +9533,6 @@
 </file>
 
 <file path=customXml/item1.xml><?xml version="1.0" encoding="utf-8"?>
-<?mso-contentType ?>
-<FormTemplates xmlns="http://schemas.microsoft.com/sharepoint/v3/contenttype/forms">
-  <Display>DocumentLibraryForm</Display>
-  <Edit>DocumentLibraryForm</Edit>
-  <New>DocumentLibraryForm</New>
-</FormTemplates>
-</file>
-
-<file path=customXml/item2.xml><?xml version="1.0" encoding="utf-8"?>
 <p:properties xmlns:p="http://schemas.microsoft.com/office/2006/metadata/properties" xmlns:xsi="http://www.w3.org/2001/XMLSchema-instance" xmlns:pc="http://schemas.microsoft.com/office/infopath/2007/PartnerControls">
   <documentManagement>
     <TaxCatchAll xmlns="26ff2014-1355-4dcd-83a1-2430a411e2af" xsi:nil="true"/>
@@ -9523,7 +9543,20 @@
 </p:properties>
 </file>
 
+<file path=customXml/item2.xml><?xml version="1.0" encoding="utf-8"?>
+<?mso-contentType ?>
+<FormTemplates xmlns="http://schemas.microsoft.com/sharepoint/v3/contenttype/forms">
+  <Display>DocumentLibraryForm</Display>
+  <Edit>DocumentLibraryForm</Edit>
+  <New>DocumentLibraryForm</New>
+</FormTemplates>
+</file>
+
 <file path=customXml/item3.xml><?xml version="1.0" encoding="utf-8"?>
+<b:Sources xmlns:b="http://schemas.openxmlformats.org/officeDocument/2006/bibliography" xmlns="http://schemas.openxmlformats.org/officeDocument/2006/bibliography" SelectedStyle="\APASixthEditionOfficeOnline.xsl" StyleName="APA" Version="6"/>
+</file>
+
+<file path=customXml/item4.xml><?xml version="1.0" encoding="utf-8"?>
 <ct:contentTypeSchema xmlns:ct="http://schemas.microsoft.com/office/2006/metadata/contentType" xmlns:ma="http://schemas.microsoft.com/office/2006/metadata/properties/metaAttributes" ct:_="" ma:_="" ma:contentTypeName="Document" ma:contentTypeID="0x01010099CDE56B2A9028468197239F8C7A2471" ma:contentTypeVersion="13" ma:contentTypeDescription="Create a new document." ma:contentTypeScope="" ma:versionID="a0fcd88fed3be9a701179fc303283ea2">
   <xsd:schema xmlns:xsd="http://www.w3.org/2001/XMLSchema" xmlns:xs="http://www.w3.org/2001/XMLSchema" xmlns:p="http://schemas.microsoft.com/office/2006/metadata/properties" xmlns:ns2="98a8ae70-06f5-454c-a5a9-f9ca3373bf6f" xmlns:ns3="26ff2014-1355-4dcd-83a1-2430a411e2af" targetNamespace="http://schemas.microsoft.com/office/2006/metadata/properties" ma:root="true" ma:fieldsID="347b297347dfe833e34d6217cb0ef3c2" ns2:_="" ns3:_="">
     <xsd:import namespace="98a8ae70-06f5-454c-a5a9-f9ca3373bf6f"/>
@@ -9730,19 +9763,7 @@
 </ct:contentTypeSchema>
 </file>
 
-<file path=customXml/item4.xml><?xml version="1.0" encoding="utf-8"?>
-<b:Sources xmlns:b="http://schemas.openxmlformats.org/officeDocument/2006/bibliography" xmlns="http://schemas.openxmlformats.org/officeDocument/2006/bibliography" SelectedStyle="\APASixthEditionOfficeOnline.xsl" StyleName="APA" Version="6"/>
-</file>
-
 <file path=customXml/itemProps1.xml><?xml version="1.0" encoding="utf-8"?>
-<ds:datastoreItem xmlns:ds="http://schemas.openxmlformats.org/officeDocument/2006/customXml" ds:itemID="{87840D89-8535-411C-AF9F-89E5B993AD32}">
-  <ds:schemaRefs>
-    <ds:schemaRef ds:uri="http://schemas.microsoft.com/sharepoint/v3/contenttype/forms"/>
-  </ds:schemaRefs>
-</ds:datastoreItem>
-</file>
-
-<file path=customXml/itemProps2.xml><?xml version="1.0" encoding="utf-8"?>
 <ds:datastoreItem xmlns:ds="http://schemas.openxmlformats.org/officeDocument/2006/customXml" ds:itemID="{B382DDE2-EBD0-442E-BE5A-47D6979AC2D0}">
   <ds:schemaRefs>
     <ds:schemaRef ds:uri="http://schemas.microsoft.com/office/2006/metadata/properties"/>
@@ -9753,7 +9774,23 @@
 </ds:datastoreItem>
 </file>
 
+<file path=customXml/itemProps2.xml><?xml version="1.0" encoding="utf-8"?>
+<ds:datastoreItem xmlns:ds="http://schemas.openxmlformats.org/officeDocument/2006/customXml" ds:itemID="{87840D89-8535-411C-AF9F-89E5B993AD32}">
+  <ds:schemaRefs>
+    <ds:schemaRef ds:uri="http://schemas.microsoft.com/sharepoint/v3/contenttype/forms"/>
+  </ds:schemaRefs>
+</ds:datastoreItem>
+</file>
+
 <file path=customXml/itemProps3.xml><?xml version="1.0" encoding="utf-8"?>
+<ds:datastoreItem xmlns:ds="http://schemas.openxmlformats.org/officeDocument/2006/customXml" ds:itemID="{82E5D5E7-1A2D-A641-87B6-5036C2F1E624}">
+  <ds:schemaRefs>
+    <ds:schemaRef ds:uri="http://schemas.openxmlformats.org/officeDocument/2006/bibliography"/>
+  </ds:schemaRefs>
+</ds:datastoreItem>
+</file>
+
+<file path=customXml/itemProps4.xml><?xml version="1.0" encoding="utf-8"?>
 <ds:datastoreItem xmlns:ds="http://schemas.openxmlformats.org/officeDocument/2006/customXml" ds:itemID="{B07C28F1-40E9-45C9-8C63-B5179CBFC54B}">
   <ds:schemaRefs>
     <ds:schemaRef ds:uri="http://schemas.microsoft.com/office/2006/metadata/contentType"/>
@@ -9770,12 +9807,4 @@
     <ds:schemaRef ds:uri="http://schemas.microsoft.com/internal/obd"/>
   </ds:schemaRefs>
 </ds:datastoreItem>
-</file>
-
-<file path=customXml/itemProps4.xml><?xml version="1.0" encoding="utf-8"?>
-<ds:datastoreItem xmlns:ds="http://schemas.openxmlformats.org/officeDocument/2006/customXml" ds:itemID="{82E5D5E7-1A2D-A641-87B6-5036C2F1E624}">
-  <ds:schemaRefs>
-    <ds:schemaRef ds:uri="http://schemas.openxmlformats.org/officeDocument/2006/bibliography"/>
-  </ds:schemaRefs>
-</ds:datastoreItem>
 </file>
</xml_diff>

<commit_message>
template new line change test
</commit_message>
<xml_diff>
--- a/templates/Freepost envelope letter.docx
+++ b/templates/Freepost envelope letter.docx
@@ -107,9 +107,8 @@
                                 <w:szCs w:val="21"/>
                                 <w:lang w:val="en-GB"/>
                               </w:rPr>
-                              <w:t xml:space="preserve"> {</w:t>
+                              <w:t xml:space="preserve"> </w:t>
                             </w:r>
-                            <w:proofErr w:type="spellStart"/>
                             <w:r>
                               <w:rPr>
                                 <w:rFonts w:ascii="Poppins" w:hAnsi="Poppins" w:cs="Poppins"/>
@@ -117,29 +116,8 @@
                                 <w:szCs w:val="21"/>
                                 <w:lang w:val="en-GB"/>
                               </w:rPr>
-                              <w:t>lastName</w:t>
+                              <w:t>{lastName}</w:t>
                             </w:r>
-                            <w:proofErr w:type="spellEnd"/>
-                            <w:r>
-                              <w:rPr>
-                                <w:rFonts w:ascii="Poppins" w:hAnsi="Poppins" w:cs="Poppins"/>
-                                <w:sz w:val="21"/>
-                                <w:szCs w:val="21"/>
-                                <w:lang w:val="en-GB"/>
-                              </w:rPr>
-                              <w:t>}</w:t>
-                            </w:r>
-                          </w:p>
-                          <w:p>
-                            <w:pPr>
-                              <w:pStyle w:val="NoSpacing"/>
-                              <w:rPr>
-                                <w:rFonts w:ascii="Poppins" w:hAnsi="Poppins" w:cs="Poppins"/>
-                                <w:sz w:val="21"/>
-                                <w:szCs w:val="21"/>
-                                <w:lang w:val="en-GB"/>
-                              </w:rPr>
-                            </w:pPr>
                             <w:r>
                               <w:rPr>
                                 <w:rFonts w:ascii="Poppins" w:hAnsi="Poppins" w:cs="Poppins"/>
@@ -164,17 +142,6 @@
                               </w:rPr>
                               <w:t>}</w:t>
                             </w:r>
-                          </w:p>
-                          <w:p>
-                            <w:pPr>
-                              <w:pStyle w:val="NoSpacing"/>
-                              <w:rPr>
-                                <w:rFonts w:ascii="Poppins" w:hAnsi="Poppins" w:cs="Poppins"/>
-                                <w:sz w:val="21"/>
-                                <w:szCs w:val="21"/>
-                                <w:lang w:val="en-GB"/>
-                              </w:rPr>
-                            </w:pPr>
                             <w:r>
                               <w:rPr>
                                 <w:rFonts w:ascii="Poppins" w:hAnsi="Poppins" w:cs="Poppins"/>
@@ -183,7 +150,6 @@
                               </w:rPr>
                               <w:t>{</w:t>
                             </w:r>
-                            <w:proofErr w:type="spellStart"/>
                             <w:r>
                               <w:rPr>
                                 <w:rFonts w:ascii="Poppins" w:hAnsi="Poppins" w:cs="Poppins"/>
@@ -192,35 +158,14 @@
                               </w:rPr>
                               <w:t>addressLineTown</w:t>
                             </w:r>
-                            <w:proofErr w:type="spellEnd"/>
                             <w:r>
                               <w:rPr>
                                 <w:rFonts w:ascii="Poppins" w:hAnsi="Poppins" w:cs="Poppins"/>
                                 <w:sz w:val="21"/>
                                 <w:szCs w:val="21"/>
                               </w:rPr>
-                              <w:t>}</w:t>
+                              <w:t>}{</w:t>
                             </w:r>
-                          </w:p>
-                          <w:p>
-                            <w:pPr>
-                              <w:pStyle w:val="NoSpacing"/>
-                              <w:rPr>
-                                <w:rFonts w:ascii="Poppins" w:hAnsi="Poppins" w:cs="Poppins"/>
-                                <w:sz w:val="21"/>
-                                <w:szCs w:val="21"/>
-                                <w:lang w:val="en-GB"/>
-                              </w:rPr>
-                            </w:pPr>
-                            <w:r>
-                              <w:rPr>
-                                <w:rFonts w:ascii="Poppins" w:hAnsi="Poppins" w:cs="Poppins"/>
-                                <w:sz w:val="21"/>
-                                <w:szCs w:val="21"/>
-                              </w:rPr>
-                              <w:t>{</w:t>
-                            </w:r>
-                            <w:proofErr w:type="spellStart"/>
                             <w:r>
                               <w:rPr>
                                 <w:rFonts w:ascii="Poppins" w:hAnsi="Poppins" w:cs="Poppins"/>
@@ -229,35 +174,14 @@
                               </w:rPr>
                               <w:t>addressLineCounty</w:t>
                             </w:r>
-                            <w:proofErr w:type="spellEnd"/>
                             <w:r>
                               <w:rPr>
                                 <w:rFonts w:ascii="Poppins" w:hAnsi="Poppins" w:cs="Poppins"/>
                                 <w:sz w:val="21"/>
                                 <w:szCs w:val="21"/>
                               </w:rPr>
-                              <w:t>}</w:t>
+                              <w:t>}{</w:t>
                             </w:r>
-                          </w:p>
-                          <w:p>
-                            <w:pPr>
-                              <w:pStyle w:val="NoSpacing"/>
-                              <w:rPr>
-                                <w:rFonts w:ascii="Poppins" w:hAnsi="Poppins" w:cs="Poppins"/>
-                                <w:sz w:val="21"/>
-                                <w:szCs w:val="21"/>
-                                <w:lang w:val="en-GB"/>
-                              </w:rPr>
-                            </w:pPr>
-                            <w:r>
-                              <w:rPr>
-                                <w:rFonts w:ascii="Poppins" w:hAnsi="Poppins" w:cs="Poppins"/>
-                                <w:sz w:val="21"/>
-                                <w:szCs w:val="21"/>
-                              </w:rPr>
-                              <w:t>{</w:t>
-                            </w:r>
-                            <w:proofErr w:type="spellStart"/>
                             <w:r>
                               <w:rPr>
                                 <w:rFonts w:ascii="Poppins" w:hAnsi="Poppins" w:cs="Poppins"/>
@@ -266,33 +190,13 @@
                               </w:rPr>
                               <w:t>addressLineCountry</w:t>
                             </w:r>
-                            <w:proofErr w:type="spellEnd"/>
                             <w:r>
                               <w:rPr>
                                 <w:rFonts w:ascii="Poppins" w:hAnsi="Poppins" w:cs="Poppins"/>
                                 <w:sz w:val="21"/>
                                 <w:szCs w:val="21"/>
                               </w:rPr>
-                              <w:t>}</w:t>
-                            </w:r>
-                          </w:p>
-                          <w:p>
-                            <w:pPr>
-                              <w:pStyle w:val="NoSpacing"/>
-                              <w:rPr>
-                                <w:rFonts w:ascii="Poppins" w:hAnsi="Poppins" w:cs="Poppins"/>
-                                <w:sz w:val="21"/>
-                                <w:szCs w:val="21"/>
-                                <w:lang w:val="en-GB"/>
-                              </w:rPr>
-                            </w:pPr>
-                            <w:r>
-                              <w:rPr>
-                                <w:rFonts w:ascii="Poppins" w:hAnsi="Poppins" w:cs="Poppins"/>
-                                <w:sz w:val="21"/>
-                                <w:szCs w:val="21"/>
-                              </w:rPr>
-                              <w:t>{</w:t>
+                              <w:t>}{</w:t>
                             </w:r>
                             <w:r>
                               <w:rPr>
@@ -386,9 +290,8 @@
                           <w:szCs w:val="21"/>
                           <w:lang w:val="en-GB"/>
                         </w:rPr>
-                        <w:t xml:space="preserve"> {</w:t>
+                        <w:t xml:space="preserve"> </w:t>
                       </w:r>
-                      <w:proofErr w:type="spellStart"/>
                       <w:r>
                         <w:rPr>
                           <w:rFonts w:ascii="Poppins" w:hAnsi="Poppins" w:cs="Poppins"/>
@@ -396,29 +299,8 @@
                           <w:szCs w:val="21"/>
                           <w:lang w:val="en-GB"/>
                         </w:rPr>
-                        <w:t>lastName</w:t>
+                        <w:t>{lastName}</w:t>
                       </w:r>
-                      <w:proofErr w:type="spellEnd"/>
-                      <w:r>
-                        <w:rPr>
-                          <w:rFonts w:ascii="Poppins" w:hAnsi="Poppins" w:cs="Poppins"/>
-                          <w:sz w:val="21"/>
-                          <w:szCs w:val="21"/>
-                          <w:lang w:val="en-GB"/>
-                        </w:rPr>
-                        <w:t>}</w:t>
-                      </w:r>
-                    </w:p>
-                    <w:p>
-                      <w:pPr>
-                        <w:pStyle w:val="NoSpacing"/>
-                        <w:rPr>
-                          <w:rFonts w:ascii="Poppins" w:hAnsi="Poppins" w:cs="Poppins"/>
-                          <w:sz w:val="21"/>
-                          <w:szCs w:val="21"/>
-                          <w:lang w:val="en-GB"/>
-                        </w:rPr>
-                      </w:pPr>
                       <w:r>
                         <w:rPr>
                           <w:rFonts w:ascii="Poppins" w:hAnsi="Poppins" w:cs="Poppins"/>
@@ -443,17 +325,6 @@
                         </w:rPr>
                         <w:t>}</w:t>
                       </w:r>
-                    </w:p>
-                    <w:p>
-                      <w:pPr>
-                        <w:pStyle w:val="NoSpacing"/>
-                        <w:rPr>
-                          <w:rFonts w:ascii="Poppins" w:hAnsi="Poppins" w:cs="Poppins"/>
-                          <w:sz w:val="21"/>
-                          <w:szCs w:val="21"/>
-                          <w:lang w:val="en-GB"/>
-                        </w:rPr>
-                      </w:pPr>
                       <w:r>
                         <w:rPr>
                           <w:rFonts w:ascii="Poppins" w:hAnsi="Poppins" w:cs="Poppins"/>
@@ -462,7 +333,6 @@
                         </w:rPr>
                         <w:t>{</w:t>
                       </w:r>
-                      <w:proofErr w:type="spellStart"/>
                       <w:r>
                         <w:rPr>
                           <w:rFonts w:ascii="Poppins" w:hAnsi="Poppins" w:cs="Poppins"/>
@@ -471,35 +341,14 @@
                         </w:rPr>
                         <w:t>addressLineTown</w:t>
                       </w:r>
-                      <w:proofErr w:type="spellEnd"/>
                       <w:r>
                         <w:rPr>
                           <w:rFonts w:ascii="Poppins" w:hAnsi="Poppins" w:cs="Poppins"/>
                           <w:sz w:val="21"/>
                           <w:szCs w:val="21"/>
                         </w:rPr>
-                        <w:t>}</w:t>
+                        <w:t>}{</w:t>
                       </w:r>
-                    </w:p>
-                    <w:p>
-                      <w:pPr>
-                        <w:pStyle w:val="NoSpacing"/>
-                        <w:rPr>
-                          <w:rFonts w:ascii="Poppins" w:hAnsi="Poppins" w:cs="Poppins"/>
-                          <w:sz w:val="21"/>
-                          <w:szCs w:val="21"/>
-                          <w:lang w:val="en-GB"/>
-                        </w:rPr>
-                      </w:pPr>
-                      <w:r>
-                        <w:rPr>
-                          <w:rFonts w:ascii="Poppins" w:hAnsi="Poppins" w:cs="Poppins"/>
-                          <w:sz w:val="21"/>
-                          <w:szCs w:val="21"/>
-                        </w:rPr>
-                        <w:t>{</w:t>
-                      </w:r>
-                      <w:proofErr w:type="spellStart"/>
                       <w:r>
                         <w:rPr>
                           <w:rFonts w:ascii="Poppins" w:hAnsi="Poppins" w:cs="Poppins"/>
@@ -508,35 +357,14 @@
                         </w:rPr>
                         <w:t>addressLineCounty</w:t>
                       </w:r>
-                      <w:proofErr w:type="spellEnd"/>
                       <w:r>
                         <w:rPr>
                           <w:rFonts w:ascii="Poppins" w:hAnsi="Poppins" w:cs="Poppins"/>
                           <w:sz w:val="21"/>
                           <w:szCs w:val="21"/>
                         </w:rPr>
-                        <w:t>}</w:t>
+                        <w:t>}{</w:t>
                       </w:r>
-                    </w:p>
-                    <w:p>
-                      <w:pPr>
-                        <w:pStyle w:val="NoSpacing"/>
-                        <w:rPr>
-                          <w:rFonts w:ascii="Poppins" w:hAnsi="Poppins" w:cs="Poppins"/>
-                          <w:sz w:val="21"/>
-                          <w:szCs w:val="21"/>
-                          <w:lang w:val="en-GB"/>
-                        </w:rPr>
-                      </w:pPr>
-                      <w:r>
-                        <w:rPr>
-                          <w:rFonts w:ascii="Poppins" w:hAnsi="Poppins" w:cs="Poppins"/>
-                          <w:sz w:val="21"/>
-                          <w:szCs w:val="21"/>
-                        </w:rPr>
-                        <w:t>{</w:t>
-                      </w:r>
-                      <w:proofErr w:type="spellStart"/>
                       <w:r>
                         <w:rPr>
                           <w:rFonts w:ascii="Poppins" w:hAnsi="Poppins" w:cs="Poppins"/>
@@ -545,33 +373,13 @@
                         </w:rPr>
                         <w:t>addressLineCountry</w:t>
                       </w:r>
-                      <w:proofErr w:type="spellEnd"/>
                       <w:r>
                         <w:rPr>
                           <w:rFonts w:ascii="Poppins" w:hAnsi="Poppins" w:cs="Poppins"/>
                           <w:sz w:val="21"/>
                           <w:szCs w:val="21"/>
                         </w:rPr>
-                        <w:t>}</w:t>
-                      </w:r>
-                    </w:p>
-                    <w:p>
-                      <w:pPr>
-                        <w:pStyle w:val="NoSpacing"/>
-                        <w:rPr>
-                          <w:rFonts w:ascii="Poppins" w:hAnsi="Poppins" w:cs="Poppins"/>
-                          <w:sz w:val="21"/>
-                          <w:szCs w:val="21"/>
-                          <w:lang w:val="en-GB"/>
-                        </w:rPr>
-                      </w:pPr>
-                      <w:r>
-                        <w:rPr>
-                          <w:rFonts w:ascii="Poppins" w:hAnsi="Poppins" w:cs="Poppins"/>
-                          <w:sz w:val="21"/>
-                          <w:szCs w:val="21"/>
-                        </w:rPr>
-                        <w:t>{</w:t>
+                        <w:t>}{</w:t>
                       </w:r>
                       <w:r>
                         <w:rPr>
@@ -699,7 +507,7 @@
           <w:szCs w:val="20"/>
           <w:lang w:val="en-GB"/>
         </w:rPr>
-        <w:t>14 October 2024</w:t>
+        <w:t>15 October 2024</w:t>
       </w:r>
       <w:r>
         <w:rPr>
@@ -767,25 +575,7 @@
           <w:sz w:val="20"/>
           <w:szCs w:val="20"/>
         </w:rPr>
-        <w:t xml:space="preserve"> {</w:t>
-      </w:r>
-      <w:proofErr w:type="spellStart"/>
-      <w:r>
-        <w:rPr>
-          <w:rFonts w:cs="Poppins"/>
-          <w:sz w:val="20"/>
-          <w:szCs w:val="20"/>
-        </w:rPr>
-        <w:t>lastName</w:t>
-      </w:r>
-      <w:proofErr w:type="spellEnd"/>
-      <w:r>
-        <w:rPr>
-          <w:rFonts w:cs="Poppins"/>
-          <w:sz w:val="20"/>
-          <w:szCs w:val="20"/>
-        </w:rPr>
-        <w:t>}</w:t>
+        <w:t xml:space="preserve"> {lastName}</w:t>
       </w:r>
       <w:r>
         <w:rPr>
@@ -853,15 +643,7 @@
           <w:sz w:val="20"/>
           <w:szCs w:val="22"/>
         </w:rPr>
-        <w:t>{</w:t>
-      </w:r>
-      <w:proofErr w:type="spellStart"/>
-      <w:r>
-        <w:rPr>
-          <w:sz w:val="20"/>
-          <w:szCs w:val="22"/>
-        </w:rPr>
-        <w:t>companyName</w:t>
+        <w:t>{companyName</w:t>
       </w:r>
       <w:r>
         <w:rPr>
@@ -870,7 +652,6 @@
         </w:rPr>
         <w:t>Field</w:t>
       </w:r>
-      <w:proofErr w:type="spellEnd"/>
       <w:r>
         <w:rPr>
           <w:sz w:val="20"/>
@@ -1195,7 +976,7 @@
           <w:szCs w:val="20"/>
         </w:rPr>
         <w:drawing>
-          <wp:inline distT="0" distB="0" distL="0" distR="0" wp14:anchorId="64826193" wp14:editId="440D3A1C">
+          <wp:inline distT="0" distB="0" distL="0" distR="0" wp14:anchorId="64826193" wp14:editId="71AC6F4E">
             <wp:extent cx="1589852" cy="247650"/>
             <wp:effectExtent l="0" t="0" r="0" b="0"/>
             <wp:docPr id="1409657989" name="Picture 3" descr="A blue text on a white background&#10;&#10;Description automatically generated with low confidence"/>
@@ -1269,23 +1050,13 @@
         </w:rPr>
         <w:br/>
       </w:r>
-      <w:proofErr w:type="spellStart"/>
       <w:r>
         <w:rPr>
           <w:rFonts w:cs="Poppins"/>
           <w:sz w:val="20"/>
           <w:szCs w:val="20"/>
         </w:rPr>
-        <w:t>Hallbrook</w:t>
-      </w:r>
-      <w:proofErr w:type="spellEnd"/>
-      <w:r>
-        <w:rPr>
-          <w:rFonts w:cs="Poppins"/>
-          <w:sz w:val="20"/>
-          <w:szCs w:val="20"/>
-        </w:rPr>
-        <w:t xml:space="preserve"> Partners</w:t>
+        <w:t>Hallbrook Partners</w:t>
       </w:r>
       <w:r>
         <w:rPr>
@@ -1438,7 +1209,6 @@
                               <w:szCs w:val="12"/>
                             </w:rPr>
                           </w:pPr>
-                          <w:proofErr w:type="spellStart"/>
                           <w:r>
                             <w:rPr>
                               <w:sz w:val="12"/>
@@ -1446,7 +1216,6 @@
                             </w:rPr>
                             <w:t>Hallbrook</w:t>
                           </w:r>
-                          <w:proofErr w:type="spellEnd"/>
                           <w:r>
                             <w:rPr>
                               <w:sz w:val="12"/>
@@ -1473,39 +1242,7 @@
                               <w:sz w:val="12"/>
                               <w:szCs w:val="12"/>
                             </w:rPr>
-                            <w:t xml:space="preserve"> of </w:t>
-                          </w:r>
-                          <w:proofErr w:type="spellStart"/>
-                          <w:r>
-                            <w:rPr>
-                              <w:sz w:val="12"/>
-                              <w:szCs w:val="12"/>
-                            </w:rPr>
-                            <w:t>Hallbrook</w:t>
-                          </w:r>
-                          <w:proofErr w:type="spellEnd"/>
-                          <w:r>
-                            <w:rPr>
-                              <w:sz w:val="12"/>
-                              <w:szCs w:val="12"/>
-                            </w:rPr>
-                            <w:t xml:space="preserve"> Partners Limited. </w:t>
-                          </w:r>
-                          <w:proofErr w:type="spellStart"/>
-                          <w:r>
-                            <w:rPr>
-                              <w:sz w:val="12"/>
-                              <w:szCs w:val="12"/>
-                            </w:rPr>
-                            <w:t>Hallbrook</w:t>
-                          </w:r>
-                          <w:proofErr w:type="spellEnd"/>
-                          <w:r>
-                            <w:rPr>
-                              <w:sz w:val="12"/>
-                              <w:szCs w:val="12"/>
-                            </w:rPr>
-                            <w:t xml:space="preserve">® is a registered trademark. </w:t>
+                            <w:t xml:space="preserve"> of Hallbrook Partners Limited. Hallbrook® is a registered trademark. </w:t>
                           </w:r>
                           <w:r>
                             <w:rPr>
@@ -1596,7 +1333,6 @@
                         <w:szCs w:val="12"/>
                       </w:rPr>
                     </w:pPr>
-                    <w:proofErr w:type="spellStart"/>
                     <w:r>
                       <w:rPr>
                         <w:sz w:val="12"/>
@@ -1604,7 +1340,6 @@
                       </w:rPr>
                       <w:t>Hallbrook</w:t>
                     </w:r>
-                    <w:proofErr w:type="spellEnd"/>
                     <w:r>
                       <w:rPr>
                         <w:sz w:val="12"/>
@@ -1631,39 +1366,7 @@
                         <w:sz w:val="12"/>
                         <w:szCs w:val="12"/>
                       </w:rPr>
-                      <w:t xml:space="preserve"> of </w:t>
-                    </w:r>
-                    <w:proofErr w:type="spellStart"/>
-                    <w:r>
-                      <w:rPr>
-                        <w:sz w:val="12"/>
-                        <w:szCs w:val="12"/>
-                      </w:rPr>
-                      <w:t>Hallbrook</w:t>
-                    </w:r>
-                    <w:proofErr w:type="spellEnd"/>
-                    <w:r>
-                      <w:rPr>
-                        <w:sz w:val="12"/>
-                        <w:szCs w:val="12"/>
-                      </w:rPr>
-                      <w:t xml:space="preserve"> Partners Limited. </w:t>
-                    </w:r>
-                    <w:proofErr w:type="spellStart"/>
-                    <w:r>
-                      <w:rPr>
-                        <w:sz w:val="12"/>
-                        <w:szCs w:val="12"/>
-                      </w:rPr>
-                      <w:t>Hallbrook</w:t>
-                    </w:r>
-                    <w:proofErr w:type="spellEnd"/>
-                    <w:r>
-                      <w:rPr>
-                        <w:sz w:val="12"/>
-                        <w:szCs w:val="12"/>
-                      </w:rPr>
-                      <w:t xml:space="preserve">® is a registered trademark. </w:t>
+                      <w:t xml:space="preserve"> of Hallbrook Partners Limited. Hallbrook® is a registered trademark. </w:t>
                     </w:r>
                     <w:r>
                       <w:rPr>
@@ -1940,13 +1643,8 @@
                               <w:color w:val="121037"/>
                             </w:rPr>
                           </w:pPr>
-                          <w:proofErr w:type="spellStart"/>
                           <w:r>
-                            <w:t>Hallbrook</w:t>
-                          </w:r>
-                          <w:proofErr w:type="spellEnd"/>
-                          <w:r>
-                            <w:t xml:space="preserve"> Partners</w:t>
+                            <w:t>Hallbrook Partners</w:t>
                           </w:r>
                           <w:r>
                             <w:t xml:space="preserve"> Ltd</w:t>
@@ -1997,14 +1695,12 @@
                           <w:r>
                             <w:br/>
                           </w:r>
-                          <w:proofErr w:type="gramStart"/>
                           <w:r>
                             <w:t xml:space="preserve">E  </w:t>
                           </w:r>
                           <w:r>
                             <w:t>help@carfinanceclaaims.com</w:t>
                           </w:r>
-                          <w:proofErr w:type="gramEnd"/>
                           <w:r>
                             <w:br/>
                           </w:r>
@@ -2017,7 +1713,6 @@
                           <w:r>
                             <w:br/>
                           </w:r>
-                          <w:proofErr w:type="spellStart"/>
                           <w:r>
                             <w:rPr>
                               <w:rFonts w:ascii="Poppins SemiBold" w:hAnsi="Poppins SemiBold" w:cs="Poppins SemiBold"/>
@@ -2027,7 +1722,6 @@
                             </w:rPr>
                             <w:t>hallbrook.claims</w:t>
                           </w:r>
-                          <w:proofErr w:type="spellEnd"/>
                         </w:p>
                         <w:p/>
                       </w:txbxContent>
@@ -2127,13 +1821,8 @@
                         <w:color w:val="121037"/>
                       </w:rPr>
                     </w:pPr>
-                    <w:proofErr w:type="spellStart"/>
                     <w:r>
-                      <w:t>Hallbrook</w:t>
-                    </w:r>
-                    <w:proofErr w:type="spellEnd"/>
-                    <w:r>
-                      <w:t xml:space="preserve"> Partners</w:t>
+                      <w:t>Hallbrook Partners</w:t>
                     </w:r>
                     <w:r>
                       <w:t xml:space="preserve"> Ltd</w:t>
@@ -2184,14 +1873,12 @@
                     <w:r>
                       <w:br/>
                     </w:r>
-                    <w:proofErr w:type="gramStart"/>
                     <w:r>
                       <w:t xml:space="preserve">E  </w:t>
                     </w:r>
                     <w:r>
                       <w:t>help@carfinanceclaaims.com</w:t>
                     </w:r>
-                    <w:proofErr w:type="gramEnd"/>
                     <w:r>
                       <w:br/>
                     </w:r>
@@ -2204,7 +1891,6 @@
                     <w:r>
                       <w:br/>
                     </w:r>
-                    <w:proofErr w:type="spellStart"/>
                     <w:r>
                       <w:rPr>
                         <w:rFonts w:ascii="Poppins SemiBold" w:hAnsi="Poppins SemiBold" w:cs="Poppins SemiBold"/>
@@ -2214,7 +1900,6 @@
                       </w:rPr>
                       <w:t>hallbrook.claims</w:t>
                     </w:r>
-                    <w:proofErr w:type="spellEnd"/>
                   </w:p>
                   <w:p/>
                 </w:txbxContent>
@@ -9533,6 +9218,15 @@
 </file>
 
 <file path=customXml/item1.xml><?xml version="1.0" encoding="utf-8"?>
+<?mso-contentType ?>
+<FormTemplates xmlns="http://schemas.microsoft.com/sharepoint/v3/contenttype/forms">
+  <Display>DocumentLibraryForm</Display>
+  <Edit>DocumentLibraryForm</Edit>
+  <New>DocumentLibraryForm</New>
+</FormTemplates>
+</file>
+
+<file path=customXml/item2.xml><?xml version="1.0" encoding="utf-8"?>
 <p:properties xmlns:p="http://schemas.microsoft.com/office/2006/metadata/properties" xmlns:xsi="http://www.w3.org/2001/XMLSchema-instance" xmlns:pc="http://schemas.microsoft.com/office/infopath/2007/PartnerControls">
   <documentManagement>
     <TaxCatchAll xmlns="26ff2014-1355-4dcd-83a1-2430a411e2af" xsi:nil="true"/>
@@ -9543,20 +9237,7 @@
 </p:properties>
 </file>
 
-<file path=customXml/item2.xml><?xml version="1.0" encoding="utf-8"?>
-<?mso-contentType ?>
-<FormTemplates xmlns="http://schemas.microsoft.com/sharepoint/v3/contenttype/forms">
-  <Display>DocumentLibraryForm</Display>
-  <Edit>DocumentLibraryForm</Edit>
-  <New>DocumentLibraryForm</New>
-</FormTemplates>
-</file>
-
 <file path=customXml/item3.xml><?xml version="1.0" encoding="utf-8"?>
-<b:Sources xmlns:b="http://schemas.openxmlformats.org/officeDocument/2006/bibliography" xmlns="http://schemas.openxmlformats.org/officeDocument/2006/bibliography" SelectedStyle="\APASixthEditionOfficeOnline.xsl" StyleName="APA" Version="6"/>
-</file>
-
-<file path=customXml/item4.xml><?xml version="1.0" encoding="utf-8"?>
 <ct:contentTypeSchema xmlns:ct="http://schemas.microsoft.com/office/2006/metadata/contentType" xmlns:ma="http://schemas.microsoft.com/office/2006/metadata/properties/metaAttributes" ct:_="" ma:_="" ma:contentTypeName="Document" ma:contentTypeID="0x01010099CDE56B2A9028468197239F8C7A2471" ma:contentTypeVersion="13" ma:contentTypeDescription="Create a new document." ma:contentTypeScope="" ma:versionID="a0fcd88fed3be9a701179fc303283ea2">
   <xsd:schema xmlns:xsd="http://www.w3.org/2001/XMLSchema" xmlns:xs="http://www.w3.org/2001/XMLSchema" xmlns:p="http://schemas.microsoft.com/office/2006/metadata/properties" xmlns:ns2="98a8ae70-06f5-454c-a5a9-f9ca3373bf6f" xmlns:ns3="26ff2014-1355-4dcd-83a1-2430a411e2af" targetNamespace="http://schemas.microsoft.com/office/2006/metadata/properties" ma:root="true" ma:fieldsID="347b297347dfe833e34d6217cb0ef3c2" ns2:_="" ns3:_="">
     <xsd:import namespace="98a8ae70-06f5-454c-a5a9-f9ca3373bf6f"/>
@@ -9763,7 +9444,19 @@
 </ct:contentTypeSchema>
 </file>
 
+<file path=customXml/item4.xml><?xml version="1.0" encoding="utf-8"?>
+<b:Sources xmlns:b="http://schemas.openxmlformats.org/officeDocument/2006/bibliography" xmlns="http://schemas.openxmlformats.org/officeDocument/2006/bibliography" SelectedStyle="\APASixthEditionOfficeOnline.xsl" StyleName="APA" Version="6"/>
+</file>
+
 <file path=customXml/itemProps1.xml><?xml version="1.0" encoding="utf-8"?>
+<ds:datastoreItem xmlns:ds="http://schemas.openxmlformats.org/officeDocument/2006/customXml" ds:itemID="{87840D89-8535-411C-AF9F-89E5B993AD32}">
+  <ds:schemaRefs>
+    <ds:schemaRef ds:uri="http://schemas.microsoft.com/sharepoint/v3/contenttype/forms"/>
+  </ds:schemaRefs>
+</ds:datastoreItem>
+</file>
+
+<file path=customXml/itemProps2.xml><?xml version="1.0" encoding="utf-8"?>
 <ds:datastoreItem xmlns:ds="http://schemas.openxmlformats.org/officeDocument/2006/customXml" ds:itemID="{B382DDE2-EBD0-442E-BE5A-47D6979AC2D0}">
   <ds:schemaRefs>
     <ds:schemaRef ds:uri="http://schemas.microsoft.com/office/2006/metadata/properties"/>
@@ -9774,23 +9467,7 @@
 </ds:datastoreItem>
 </file>
 
-<file path=customXml/itemProps2.xml><?xml version="1.0" encoding="utf-8"?>
-<ds:datastoreItem xmlns:ds="http://schemas.openxmlformats.org/officeDocument/2006/customXml" ds:itemID="{87840D89-8535-411C-AF9F-89E5B993AD32}">
-  <ds:schemaRefs>
-    <ds:schemaRef ds:uri="http://schemas.microsoft.com/sharepoint/v3/contenttype/forms"/>
-  </ds:schemaRefs>
-</ds:datastoreItem>
-</file>
-
 <file path=customXml/itemProps3.xml><?xml version="1.0" encoding="utf-8"?>
-<ds:datastoreItem xmlns:ds="http://schemas.openxmlformats.org/officeDocument/2006/customXml" ds:itemID="{82E5D5E7-1A2D-A641-87B6-5036C2F1E624}">
-  <ds:schemaRefs>
-    <ds:schemaRef ds:uri="http://schemas.openxmlformats.org/officeDocument/2006/bibliography"/>
-  </ds:schemaRefs>
-</ds:datastoreItem>
-</file>
-
-<file path=customXml/itemProps4.xml><?xml version="1.0" encoding="utf-8"?>
 <ds:datastoreItem xmlns:ds="http://schemas.openxmlformats.org/officeDocument/2006/customXml" ds:itemID="{B07C28F1-40E9-45C9-8C63-B5179CBFC54B}">
   <ds:schemaRefs>
     <ds:schemaRef ds:uri="http://schemas.microsoft.com/office/2006/metadata/contentType"/>
@@ -9807,4 +9484,12 @@
     <ds:schemaRef ds:uri="http://schemas.microsoft.com/internal/obd"/>
   </ds:schemaRefs>
 </ds:datastoreItem>
+</file>
+
+<file path=customXml/itemProps4.xml><?xml version="1.0" encoding="utf-8"?>
+<ds:datastoreItem xmlns:ds="http://schemas.openxmlformats.org/officeDocument/2006/customXml" ds:itemID="{82E5D5E7-1A2D-A641-87B6-5036C2F1E624}">
+  <ds:schemaRefs>
+    <ds:schemaRef ds:uri="http://schemas.openxmlformats.org/officeDocument/2006/bibliography"/>
+  </ds:schemaRefs>
+</ds:datastoreItem>
 </file>
</xml_diff>

<commit_message>
added test value to freepost letter
</commit_message>
<xml_diff>
--- a/templates/Freepost envelope letter.docx
+++ b/templates/Freepost envelope letter.docx
@@ -157,6 +157,13 @@
                                 <w:lang w:val="en-US"/>
                               </w:rPr>
                             </w:pPr>
+                            <w:r>
+                              <w:rPr>
+                                <w:szCs w:val="21"/>
+                                <w:lang w:val="en-US"/>
+                              </w:rPr>
+                              <w:t>test</w:t>
+                            </w:r>
                           </w:p>
                         </w:txbxContent>
                       </wps:txbx>
@@ -262,6 +269,13 @@
                           <w:lang w:val="en-US"/>
                         </w:rPr>
                       </w:pPr>
+                      <w:r>
+                        <w:rPr>
+                          <w:szCs w:val="21"/>
+                          <w:lang w:val="en-US"/>
+                        </w:rPr>
+                        <w:t>test</w:t>
+                      </w:r>
                     </w:p>
                   </w:txbxContent>
                 </v:textbox>
@@ -820,7 +834,7 @@
           <w:szCs w:val="20"/>
         </w:rPr>
         <w:drawing>
-          <wp:inline distT="0" distB="0" distL="0" distR="0" wp14:anchorId="64826193" wp14:editId="51F1745C">
+          <wp:inline distT="0" distB="0" distL="0" distR="0" wp14:anchorId="64826193" wp14:editId="60CC2B0A">
             <wp:extent cx="1589852" cy="247650"/>
             <wp:effectExtent l="0" t="0" r="0" b="0"/>
             <wp:docPr id="1409657989" name="Picture 3" descr="A blue text on a white background&#10;&#10;Description automatically generated with low confidence"/>
@@ -9062,6 +9076,30 @@
 </file>
 
 <file path=customXml/item1.xml><?xml version="1.0" encoding="utf-8"?>
+<b:Sources xmlns:b="http://schemas.openxmlformats.org/officeDocument/2006/bibliography" xmlns="http://schemas.openxmlformats.org/officeDocument/2006/bibliography" SelectedStyle="\APASixthEditionOfficeOnline.xsl" StyleName="APA" Version="6"/>
+</file>
+
+<file path=customXml/item2.xml><?xml version="1.0" encoding="utf-8"?>
+<?mso-contentType ?>
+<FormTemplates xmlns="http://schemas.microsoft.com/sharepoint/v3/contenttype/forms">
+  <Display>DocumentLibraryForm</Display>
+  <Edit>DocumentLibraryForm</Edit>
+  <New>DocumentLibraryForm</New>
+</FormTemplates>
+</file>
+
+<file path=customXml/item3.xml><?xml version="1.0" encoding="utf-8"?>
+<p:properties xmlns:p="http://schemas.microsoft.com/office/2006/metadata/properties" xmlns:xsi="http://www.w3.org/2001/XMLSchema-instance" xmlns:pc="http://schemas.microsoft.com/office/infopath/2007/PartnerControls">
+  <documentManagement>
+    <TaxCatchAll xmlns="26ff2014-1355-4dcd-83a1-2430a411e2af" xsi:nil="true"/>
+    <lcf76f155ced4ddcb4097134ff3c332f xmlns="98a8ae70-06f5-454c-a5a9-f9ca3373bf6f">
+      <Terms xmlns="http://schemas.microsoft.com/office/infopath/2007/PartnerControls"/>
+    </lcf76f155ced4ddcb4097134ff3c332f>
+  </documentManagement>
+</p:properties>
+</file>
+
+<file path=customXml/item4.xml><?xml version="1.0" encoding="utf-8"?>
 <ct:contentTypeSchema xmlns:ct="http://schemas.microsoft.com/office/2006/metadata/contentType" xmlns:ma="http://schemas.microsoft.com/office/2006/metadata/properties/metaAttributes" ct:_="" ma:_="" ma:contentTypeName="Document" ma:contentTypeID="0x01010099CDE56B2A9028468197239F8C7A2471" ma:contentTypeVersion="13" ma:contentTypeDescription="Create a new document." ma:contentTypeScope="" ma:versionID="a0fcd88fed3be9a701179fc303283ea2">
   <xsd:schema xmlns:xsd="http://www.w3.org/2001/XMLSchema" xmlns:xs="http://www.w3.org/2001/XMLSchema" xmlns:p="http://schemas.microsoft.com/office/2006/metadata/properties" xmlns:ns2="98a8ae70-06f5-454c-a5a9-f9ca3373bf6f" xmlns:ns3="26ff2014-1355-4dcd-83a1-2430a411e2af" targetNamespace="http://schemas.microsoft.com/office/2006/metadata/properties" ma:root="true" ma:fieldsID="347b297347dfe833e34d6217cb0ef3c2" ns2:_="" ns3:_="">
     <xsd:import namespace="98a8ae70-06f5-454c-a5a9-f9ca3373bf6f"/>
@@ -9268,31 +9306,34 @@
 </ct:contentTypeSchema>
 </file>
 
-<file path=customXml/item2.xml><?xml version="1.0" encoding="utf-8"?>
-<p:properties xmlns:p="http://schemas.microsoft.com/office/2006/metadata/properties" xmlns:xsi="http://www.w3.org/2001/XMLSchema-instance" xmlns:pc="http://schemas.microsoft.com/office/infopath/2007/PartnerControls">
-  <documentManagement>
-    <TaxCatchAll xmlns="26ff2014-1355-4dcd-83a1-2430a411e2af" xsi:nil="true"/>
-    <lcf76f155ced4ddcb4097134ff3c332f xmlns="98a8ae70-06f5-454c-a5a9-f9ca3373bf6f">
-      <Terms xmlns="http://schemas.microsoft.com/office/infopath/2007/PartnerControls"/>
-    </lcf76f155ced4ddcb4097134ff3c332f>
-  </documentManagement>
-</p:properties>
+<file path=customXml/itemProps1.xml><?xml version="1.0" encoding="utf-8"?>
+<ds:datastoreItem xmlns:ds="http://schemas.openxmlformats.org/officeDocument/2006/customXml" ds:itemID="{82E5D5E7-1A2D-A641-87B6-5036C2F1E624}">
+  <ds:schemaRefs>
+    <ds:schemaRef ds:uri="http://schemas.openxmlformats.org/officeDocument/2006/bibliography"/>
+  </ds:schemaRefs>
+</ds:datastoreItem>
 </file>
 
-<file path=customXml/item3.xml><?xml version="1.0" encoding="utf-8"?>
-<?mso-contentType ?>
-<FormTemplates xmlns="http://schemas.microsoft.com/sharepoint/v3/contenttype/forms">
-  <Display>DocumentLibraryForm</Display>
-  <Edit>DocumentLibraryForm</Edit>
-  <New>DocumentLibraryForm</New>
-</FormTemplates>
+<file path=customXml/itemProps2.xml><?xml version="1.0" encoding="utf-8"?>
+<ds:datastoreItem xmlns:ds="http://schemas.openxmlformats.org/officeDocument/2006/customXml" ds:itemID="{87840D89-8535-411C-AF9F-89E5B993AD32}">
+  <ds:schemaRefs>
+    <ds:schemaRef ds:uri="http://schemas.microsoft.com/sharepoint/v3/contenttype/forms"/>
+  </ds:schemaRefs>
+</ds:datastoreItem>
 </file>
 
-<file path=customXml/item4.xml><?xml version="1.0" encoding="utf-8"?>
-<b:Sources xmlns:b="http://schemas.openxmlformats.org/officeDocument/2006/bibliography" xmlns="http://schemas.openxmlformats.org/officeDocument/2006/bibliography" SelectedStyle="\APASixthEditionOfficeOnline.xsl" StyleName="APA" Version="6"/>
+<file path=customXml/itemProps3.xml><?xml version="1.0" encoding="utf-8"?>
+<ds:datastoreItem xmlns:ds="http://schemas.openxmlformats.org/officeDocument/2006/customXml" ds:itemID="{B382DDE2-EBD0-442E-BE5A-47D6979AC2D0}">
+  <ds:schemaRefs>
+    <ds:schemaRef ds:uri="http://schemas.microsoft.com/office/2006/metadata/properties"/>
+    <ds:schemaRef ds:uri="http://schemas.microsoft.com/office/infopath/2007/PartnerControls"/>
+    <ds:schemaRef ds:uri="26ff2014-1355-4dcd-83a1-2430a411e2af"/>
+    <ds:schemaRef ds:uri="98a8ae70-06f5-454c-a5a9-f9ca3373bf6f"/>
+  </ds:schemaRefs>
+</ds:datastoreItem>
 </file>
 
-<file path=customXml/itemProps1.xml><?xml version="1.0" encoding="utf-8"?>
+<file path=customXml/itemProps4.xml><?xml version="1.0" encoding="utf-8"?>
 <ds:datastoreItem xmlns:ds="http://schemas.openxmlformats.org/officeDocument/2006/customXml" ds:itemID="{B07C28F1-40E9-45C9-8C63-B5179CBFC54B}">
   <ds:schemaRefs>
     <ds:schemaRef ds:uri="http://schemas.microsoft.com/office/2006/metadata/contentType"/>
@@ -9309,31 +9350,4 @@
     <ds:schemaRef ds:uri="http://schemas.microsoft.com/internal/obd"/>
   </ds:schemaRefs>
 </ds:datastoreItem>
-</file>
-
-<file path=customXml/itemProps2.xml><?xml version="1.0" encoding="utf-8"?>
-<ds:datastoreItem xmlns:ds="http://schemas.openxmlformats.org/officeDocument/2006/customXml" ds:itemID="{B382DDE2-EBD0-442E-BE5A-47D6979AC2D0}">
-  <ds:schemaRefs>
-    <ds:schemaRef ds:uri="http://schemas.microsoft.com/office/2006/metadata/properties"/>
-    <ds:schemaRef ds:uri="http://schemas.microsoft.com/office/infopath/2007/PartnerControls"/>
-    <ds:schemaRef ds:uri="26ff2014-1355-4dcd-83a1-2430a411e2af"/>
-    <ds:schemaRef ds:uri="98a8ae70-06f5-454c-a5a9-f9ca3373bf6f"/>
-  </ds:schemaRefs>
-</ds:datastoreItem>
-</file>
-
-<file path=customXml/itemProps3.xml><?xml version="1.0" encoding="utf-8"?>
-<ds:datastoreItem xmlns:ds="http://schemas.openxmlformats.org/officeDocument/2006/customXml" ds:itemID="{87840D89-8535-411C-AF9F-89E5B993AD32}">
-  <ds:schemaRefs>
-    <ds:schemaRef ds:uri="http://schemas.microsoft.com/sharepoint/v3/contenttype/forms"/>
-  </ds:schemaRefs>
-</ds:datastoreItem>
-</file>
-
-<file path=customXml/itemProps4.xml><?xml version="1.0" encoding="utf-8"?>
-<ds:datastoreItem xmlns:ds="http://schemas.openxmlformats.org/officeDocument/2006/customXml" ds:itemID="{82E5D5E7-1A2D-A641-87B6-5036C2F1E624}">
-  <ds:schemaRefs>
-    <ds:schemaRef ds:uri="http://schemas.openxmlformats.org/officeDocument/2006/bibliography"/>
-  </ds:schemaRefs>
-</ds:datastoreItem>
 </file>
</xml_diff>

<commit_message>
test 3 freeepost doc
</commit_message>
<xml_diff>
--- a/templates/Freepost envelope letter.docx
+++ b/templates/Freepost envelope letter.docx
@@ -116,19 +116,8 @@
                                 <w:szCs w:val="21"/>
                                 <w:lang w:val="en-GB"/>
                               </w:rPr>
-                              <w:t>{</w:t>
+                              <w:t>{lastName</w:t>
                             </w:r>
-                            <w:proofErr w:type="spellStart"/>
-                            <w:r>
-                              <w:rPr>
-                                <w:rFonts w:ascii="Poppins" w:hAnsi="Poppins" w:cs="Poppins"/>
-                                <w:sz w:val="21"/>
-                                <w:szCs w:val="21"/>
-                                <w:lang w:val="en-GB"/>
-                              </w:rPr>
-                              <w:t>lastName</w:t>
-                            </w:r>
-                            <w:proofErr w:type="spellEnd"/>
                             <w:r>
                               <w:rPr>
                                 <w:rFonts w:ascii="Poppins" w:hAnsi="Poppins" w:cs="Poppins"/>
@@ -207,7 +196,7 @@
                                 <w:szCs w:val="21"/>
                                 <w:lang w:val="en-US"/>
                               </w:rPr>
-                              <w:t>2</w:t>
+                              <w:t>3</w:t>
                             </w:r>
                           </w:p>
                         </w:txbxContent>
@@ -273,19 +262,8 @@
                           <w:szCs w:val="21"/>
                           <w:lang w:val="en-GB"/>
                         </w:rPr>
-                        <w:t>{</w:t>
+                        <w:t>{lastName</w:t>
                       </w:r>
-                      <w:proofErr w:type="spellStart"/>
-                      <w:r>
-                        <w:rPr>
-                          <w:rFonts w:ascii="Poppins" w:hAnsi="Poppins" w:cs="Poppins"/>
-                          <w:sz w:val="21"/>
-                          <w:szCs w:val="21"/>
-                          <w:lang w:val="en-GB"/>
-                        </w:rPr>
-                        <w:t>lastName</w:t>
-                      </w:r>
-                      <w:proofErr w:type="spellEnd"/>
                       <w:r>
                         <w:rPr>
                           <w:rFonts w:ascii="Poppins" w:hAnsi="Poppins" w:cs="Poppins"/>
@@ -364,7 +342,7 @@
                           <w:szCs w:val="21"/>
                           <w:lang w:val="en-US"/>
                         </w:rPr>
-                        <w:t>2</w:t>
+                        <w:t>3</w:t>
                       </w:r>
                     </w:p>
                   </w:txbxContent>
@@ -523,25 +501,7 @@
           <w:sz w:val="20"/>
           <w:szCs w:val="20"/>
         </w:rPr>
-        <w:t xml:space="preserve"> {</w:t>
-      </w:r>
-      <w:proofErr w:type="spellStart"/>
-      <w:r>
-        <w:rPr>
-          <w:rFonts w:cs="Poppins"/>
-          <w:sz w:val="20"/>
-          <w:szCs w:val="20"/>
-        </w:rPr>
-        <w:t>lastName</w:t>
-      </w:r>
-      <w:proofErr w:type="spellEnd"/>
-      <w:r>
-        <w:rPr>
-          <w:rFonts w:cs="Poppins"/>
-          <w:sz w:val="20"/>
-          <w:szCs w:val="20"/>
-        </w:rPr>
-        <w:t>}</w:t>
+        <w:t xml:space="preserve"> {lastName}</w:t>
       </w:r>
       <w:r>
         <w:rPr>
@@ -609,15 +569,7 @@
           <w:sz w:val="20"/>
           <w:szCs w:val="22"/>
         </w:rPr>
-        <w:t>{</w:t>
-      </w:r>
-      <w:proofErr w:type="spellStart"/>
-      <w:r>
-        <w:rPr>
-          <w:sz w:val="20"/>
-          <w:szCs w:val="22"/>
-        </w:rPr>
-        <w:t>companyName</w:t>
+        <w:t>{companyName</w:t>
       </w:r>
       <w:r>
         <w:rPr>
@@ -626,7 +578,6 @@
         </w:rPr>
         <w:t>Field</w:t>
       </w:r>
-      <w:proofErr w:type="spellEnd"/>
       <w:r>
         <w:rPr>
           <w:sz w:val="20"/>
@@ -951,7 +902,7 @@
           <w:szCs w:val="20"/>
         </w:rPr>
         <w:drawing>
-          <wp:inline distT="0" distB="0" distL="0" distR="0" wp14:anchorId="64826193" wp14:editId="28E602E0">
+          <wp:inline distT="0" distB="0" distL="0" distR="0" wp14:anchorId="64826193" wp14:editId="7634B7B0">
             <wp:extent cx="1589852" cy="247650"/>
             <wp:effectExtent l="0" t="0" r="0" b="0"/>
             <wp:docPr id="1409657989" name="Picture 3" descr="A blue text on a white background&#10;&#10;Description automatically generated with low confidence"/>
@@ -1025,23 +976,13 @@
         </w:rPr>
         <w:br/>
       </w:r>
-      <w:proofErr w:type="spellStart"/>
       <w:r>
         <w:rPr>
           <w:rFonts w:cs="Poppins"/>
           <w:sz w:val="20"/>
           <w:szCs w:val="20"/>
         </w:rPr>
-        <w:t>Hallbrook</w:t>
-      </w:r>
-      <w:proofErr w:type="spellEnd"/>
-      <w:r>
-        <w:rPr>
-          <w:rFonts w:cs="Poppins"/>
-          <w:sz w:val="20"/>
-          <w:szCs w:val="20"/>
-        </w:rPr>
-        <w:t xml:space="preserve"> Partners</w:t>
+        <w:t>Hallbrook Partners</w:t>
       </w:r>
       <w:r>
         <w:rPr>
@@ -1194,7 +1135,6 @@
                               <w:szCs w:val="12"/>
                             </w:rPr>
                           </w:pPr>
-                          <w:proofErr w:type="spellStart"/>
                           <w:r>
                             <w:rPr>
                               <w:sz w:val="12"/>
@@ -1202,7 +1142,6 @@
                             </w:rPr>
                             <w:t>Hallbrook</w:t>
                           </w:r>
-                          <w:proofErr w:type="spellEnd"/>
                           <w:r>
                             <w:rPr>
                               <w:sz w:val="12"/>
@@ -1229,39 +1168,7 @@
                               <w:sz w:val="12"/>
                               <w:szCs w:val="12"/>
                             </w:rPr>
-                            <w:t xml:space="preserve"> of </w:t>
-                          </w:r>
-                          <w:proofErr w:type="spellStart"/>
-                          <w:r>
-                            <w:rPr>
-                              <w:sz w:val="12"/>
-                              <w:szCs w:val="12"/>
-                            </w:rPr>
-                            <w:t>Hallbrook</w:t>
-                          </w:r>
-                          <w:proofErr w:type="spellEnd"/>
-                          <w:r>
-                            <w:rPr>
-                              <w:sz w:val="12"/>
-                              <w:szCs w:val="12"/>
-                            </w:rPr>
-                            <w:t xml:space="preserve"> Partners Limited. </w:t>
-                          </w:r>
-                          <w:proofErr w:type="spellStart"/>
-                          <w:r>
-                            <w:rPr>
-                              <w:sz w:val="12"/>
-                              <w:szCs w:val="12"/>
-                            </w:rPr>
-                            <w:t>Hallbrook</w:t>
-                          </w:r>
-                          <w:proofErr w:type="spellEnd"/>
-                          <w:r>
-                            <w:rPr>
-                              <w:sz w:val="12"/>
-                              <w:szCs w:val="12"/>
-                            </w:rPr>
-                            <w:t xml:space="preserve">® is a registered trademark. </w:t>
+                            <w:t xml:space="preserve"> of Hallbrook Partners Limited. Hallbrook® is a registered trademark. </w:t>
                           </w:r>
                           <w:r>
                             <w:rPr>
@@ -1662,13 +1569,8 @@
                               <w:color w:val="121037"/>
                             </w:rPr>
                           </w:pPr>
-                          <w:proofErr w:type="spellStart"/>
                           <w:r>
-                            <w:t>Hallbrook</w:t>
-                          </w:r>
-                          <w:proofErr w:type="spellEnd"/>
-                          <w:r>
-                            <w:t xml:space="preserve"> Partners</w:t>
+                            <w:t>Hallbrook Partners</w:t>
                           </w:r>
                           <w:r>
                             <w:t xml:space="preserve"> Ltd</w:t>
@@ -1719,14 +1621,12 @@
                           <w:r>
                             <w:br/>
                           </w:r>
-                          <w:proofErr w:type="gramStart"/>
                           <w:r>
                             <w:t xml:space="preserve">E  </w:t>
                           </w:r>
                           <w:r>
                             <w:t>help@carfinanceclaaims.com</w:t>
                           </w:r>
-                          <w:proofErr w:type="gramEnd"/>
                           <w:r>
                             <w:br/>
                           </w:r>
@@ -1739,7 +1639,6 @@
                           <w:r>
                             <w:br/>
                           </w:r>
-                          <w:proofErr w:type="spellStart"/>
                           <w:r>
                             <w:rPr>
                               <w:rFonts w:ascii="Poppins SemiBold" w:hAnsi="Poppins SemiBold" w:cs="Poppins SemiBold"/>
@@ -1749,7 +1648,6 @@
                             </w:rPr>
                             <w:t>hallbrook.claims</w:t>
                           </w:r>
-                          <w:proofErr w:type="spellEnd"/>
                         </w:p>
                         <w:p/>
                       </w:txbxContent>
@@ -1807,7 +1705,7 @@
                                   </pic:cNvPicPr>
                                 </pic:nvPicPr>
                                 <pic:blipFill>
-                                  <a:blip r:embed="rId2">
+                                  <a:blip r:embed="rId1">
                                     <a:extLst>
                                       <a:ext uri="{28A0092B-C50C-407E-A947-70E740481C1C}">
                                         <a14:useLocalDpi xmlns:a14="http://schemas.microsoft.com/office/drawing/2010/main" val="0"/>
@@ -9246,6 +9144,17 @@
 </file>
 
 <file path=customXml/item1.xml><?xml version="1.0" encoding="utf-8"?>
+<p:properties xmlns:p="http://schemas.microsoft.com/office/2006/metadata/properties" xmlns:xsi="http://www.w3.org/2001/XMLSchema-instance" xmlns:pc="http://schemas.microsoft.com/office/infopath/2007/PartnerControls">
+  <documentManagement>
+    <TaxCatchAll xmlns="26ff2014-1355-4dcd-83a1-2430a411e2af" xsi:nil="true"/>
+    <lcf76f155ced4ddcb4097134ff3c332f xmlns="98a8ae70-06f5-454c-a5a9-f9ca3373bf6f">
+      <Terms xmlns="http://schemas.microsoft.com/office/infopath/2007/PartnerControls"/>
+    </lcf76f155ced4ddcb4097134ff3c332f>
+  </documentManagement>
+</p:properties>
+</file>
+
+<file path=customXml/item2.xml><?xml version="1.0" encoding="utf-8"?>
 <ct:contentTypeSchema xmlns:ct="http://schemas.microsoft.com/office/2006/metadata/contentType" xmlns:ma="http://schemas.microsoft.com/office/2006/metadata/properties/metaAttributes" ct:_="" ma:_="" ma:contentTypeName="Document" ma:contentTypeID="0x01010099CDE56B2A9028468197239F8C7A2471" ma:contentTypeVersion="13" ma:contentTypeDescription="Create a new document." ma:contentTypeScope="" ma:versionID="a0fcd88fed3be9a701179fc303283ea2">
   <xsd:schema xmlns:xsd="http://www.w3.org/2001/XMLSchema" xmlns:xs="http://www.w3.org/2001/XMLSchema" xmlns:p="http://schemas.microsoft.com/office/2006/metadata/properties" xmlns:ns2="98a8ae70-06f5-454c-a5a9-f9ca3373bf6f" xmlns:ns3="26ff2014-1355-4dcd-83a1-2430a411e2af" targetNamespace="http://schemas.microsoft.com/office/2006/metadata/properties" ma:root="true" ma:fieldsID="347b297347dfe833e34d6217cb0ef3c2" ns2:_="" ns3:_="">
     <xsd:import namespace="98a8ae70-06f5-454c-a5a9-f9ca3373bf6f"/>
@@ -9452,18 +9361,11 @@
 </ct:contentTypeSchema>
 </file>
 
-<file path=customXml/item2.xml><?xml version="1.0" encoding="utf-8"?>
-<p:properties xmlns:p="http://schemas.microsoft.com/office/2006/metadata/properties" xmlns:xsi="http://www.w3.org/2001/XMLSchema-instance" xmlns:pc="http://schemas.microsoft.com/office/infopath/2007/PartnerControls">
-  <documentManagement>
-    <TaxCatchAll xmlns="26ff2014-1355-4dcd-83a1-2430a411e2af" xsi:nil="true"/>
-    <lcf76f155ced4ddcb4097134ff3c332f xmlns="98a8ae70-06f5-454c-a5a9-f9ca3373bf6f">
-      <Terms xmlns="http://schemas.microsoft.com/office/infopath/2007/PartnerControls"/>
-    </lcf76f155ced4ddcb4097134ff3c332f>
-  </documentManagement>
-</p:properties>
+<file path=customXml/item3.xml><?xml version="1.0" encoding="utf-8"?>
+<b:Sources xmlns:b="http://schemas.openxmlformats.org/officeDocument/2006/bibliography" xmlns="http://schemas.openxmlformats.org/officeDocument/2006/bibliography" SelectedStyle="\APASixthEditionOfficeOnline.xsl" StyleName="APA" Version="6"/>
 </file>
 
-<file path=customXml/item3.xml><?xml version="1.0" encoding="utf-8"?>
+<file path=customXml/item4.xml><?xml version="1.0" encoding="utf-8"?>
 <?mso-contentType ?>
 <FormTemplates xmlns="http://schemas.microsoft.com/sharepoint/v3/contenttype/forms">
   <Display>DocumentLibraryForm</Display>
@@ -9472,11 +9374,18 @@
 </FormTemplates>
 </file>
 
-<file path=customXml/item4.xml><?xml version="1.0" encoding="utf-8"?>
-<b:Sources xmlns:b="http://schemas.openxmlformats.org/officeDocument/2006/bibliography" xmlns="http://schemas.openxmlformats.org/officeDocument/2006/bibliography" SelectedStyle="\APASixthEditionOfficeOnline.xsl" StyleName="APA" Version="6"/>
+<file path=customXml/itemProps1.xml><?xml version="1.0" encoding="utf-8"?>
+<ds:datastoreItem xmlns:ds="http://schemas.openxmlformats.org/officeDocument/2006/customXml" ds:itemID="{B382DDE2-EBD0-442E-BE5A-47D6979AC2D0}">
+  <ds:schemaRefs>
+    <ds:schemaRef ds:uri="http://schemas.microsoft.com/office/2006/metadata/properties"/>
+    <ds:schemaRef ds:uri="http://schemas.microsoft.com/office/infopath/2007/PartnerControls"/>
+    <ds:schemaRef ds:uri="26ff2014-1355-4dcd-83a1-2430a411e2af"/>
+    <ds:schemaRef ds:uri="98a8ae70-06f5-454c-a5a9-f9ca3373bf6f"/>
+  </ds:schemaRefs>
+</ds:datastoreItem>
 </file>
 
-<file path=customXml/itemProps1.xml><?xml version="1.0" encoding="utf-8"?>
+<file path=customXml/itemProps2.xml><?xml version="1.0" encoding="utf-8"?>
 <ds:datastoreItem xmlns:ds="http://schemas.openxmlformats.org/officeDocument/2006/customXml" ds:itemID="{B07C28F1-40E9-45C9-8C63-B5179CBFC54B}">
   <ds:schemaRefs>
     <ds:schemaRef ds:uri="http://schemas.microsoft.com/office/2006/metadata/contentType"/>
@@ -9495,29 +9404,18 @@
 </ds:datastoreItem>
 </file>
 
-<file path=customXml/itemProps2.xml><?xml version="1.0" encoding="utf-8"?>
-<ds:datastoreItem xmlns:ds="http://schemas.openxmlformats.org/officeDocument/2006/customXml" ds:itemID="{B382DDE2-EBD0-442E-BE5A-47D6979AC2D0}">
+<file path=customXml/itemProps3.xml><?xml version="1.0" encoding="utf-8"?>
+<ds:datastoreItem xmlns:ds="http://schemas.openxmlformats.org/officeDocument/2006/customXml" ds:itemID="{82E5D5E7-1A2D-A641-87B6-5036C2F1E624}">
   <ds:schemaRefs>
-    <ds:schemaRef ds:uri="http://schemas.microsoft.com/office/2006/metadata/properties"/>
-    <ds:schemaRef ds:uri="http://schemas.microsoft.com/office/infopath/2007/PartnerControls"/>
-    <ds:schemaRef ds:uri="26ff2014-1355-4dcd-83a1-2430a411e2af"/>
-    <ds:schemaRef ds:uri="98a8ae70-06f5-454c-a5a9-f9ca3373bf6f"/>
+    <ds:schemaRef ds:uri="http://schemas.openxmlformats.org/officeDocument/2006/bibliography"/>
   </ds:schemaRefs>
 </ds:datastoreItem>
 </file>
 
-<file path=customXml/itemProps3.xml><?xml version="1.0" encoding="utf-8"?>
+<file path=customXml/itemProps4.xml><?xml version="1.0" encoding="utf-8"?>
 <ds:datastoreItem xmlns:ds="http://schemas.openxmlformats.org/officeDocument/2006/customXml" ds:itemID="{87840D89-8535-411C-AF9F-89E5B993AD32}">
   <ds:schemaRefs>
     <ds:schemaRef ds:uri="http://schemas.microsoft.com/sharepoint/v3/contenttype/forms"/>
   </ds:schemaRefs>
 </ds:datastoreItem>
-</file>
-
-<file path=customXml/itemProps4.xml><?xml version="1.0" encoding="utf-8"?>
-<ds:datastoreItem xmlns:ds="http://schemas.openxmlformats.org/officeDocument/2006/customXml" ds:itemID="{82E5D5E7-1A2D-A641-87B6-5036C2F1E624}">
-  <ds:schemaRefs>
-    <ds:schemaRef ds:uri="http://schemas.openxmlformats.org/officeDocument/2006/bibliography"/>
-  </ds:schemaRefs>
-</ds:datastoreItem>
 </file>
</xml_diff>

<commit_message>
added setting for docs new lines
</commit_message>
<xml_diff>
--- a/templates/Freepost envelope letter.docx
+++ b/templates/Freepost envelope letter.docx
@@ -196,7 +196,7 @@
                                 <w:szCs w:val="21"/>
                                 <w:lang w:val="en-US"/>
                               </w:rPr>
-                              <w:t>4</w:t>
+                              <w:t>5</w:t>
                             </w:r>
                           </w:p>
                         </w:txbxContent>
@@ -342,7 +342,7 @@
                           <w:szCs w:val="21"/>
                           <w:lang w:val="en-US"/>
                         </w:rPr>
-                        <w:t>4</w:t>
+                        <w:t>5</w:t>
                       </w:r>
                     </w:p>
                   </w:txbxContent>
@@ -902,7 +902,7 @@
           <w:szCs w:val="20"/>
         </w:rPr>
         <w:drawing>
-          <wp:inline distT="0" distB="0" distL="0" distR="0" wp14:anchorId="64826193" wp14:editId="430AD9D4">
+          <wp:inline distT="0" distB="0" distL="0" distR="0" wp14:anchorId="64826193" wp14:editId="4A6A7CAE">
             <wp:extent cx="1589852" cy="247650"/>
             <wp:effectExtent l="0" t="0" r="0" b="0"/>
             <wp:docPr id="1409657989" name="Picture 3" descr="A blue text on a white background&#10;&#10;Description automatically generated with low confidence"/>
@@ -1705,7 +1705,7 @@
                                   </pic:cNvPicPr>
                                 </pic:nvPicPr>
                                 <pic:blipFill>
-                                  <a:blip r:embed="rId2">
+                                  <a:blip r:embed="rId1">
                                     <a:extLst>
                                       <a:ext uri="{28A0092B-C50C-407E-A947-70E740481C1C}">
                                         <a14:useLocalDpi xmlns:a14="http://schemas.microsoft.com/office/drawing/2010/main" val="0"/>
@@ -9144,10 +9144,6 @@
 </file>
 
 <file path=customXml/item1.xml><?xml version="1.0" encoding="utf-8"?>
-<b:Sources xmlns:b="http://schemas.openxmlformats.org/officeDocument/2006/bibliography" xmlns="http://schemas.openxmlformats.org/officeDocument/2006/bibliography" SelectedStyle="\APASixthEditionOfficeOnline.xsl" StyleName="APA" Version="6"/>
-</file>
-
-<file path=customXml/item2.xml><?xml version="1.0" encoding="utf-8"?>
 <ct:contentTypeSchema xmlns:ct="http://schemas.microsoft.com/office/2006/metadata/contentType" xmlns:ma="http://schemas.microsoft.com/office/2006/metadata/properties/metaAttributes" ct:_="" ma:_="" ma:contentTypeName="Document" ma:contentTypeID="0x01010099CDE56B2A9028468197239F8C7A2471" ma:contentTypeVersion="13" ma:contentTypeDescription="Create a new document." ma:contentTypeScope="" ma:versionID="a0fcd88fed3be9a701179fc303283ea2">
   <xsd:schema xmlns:xsd="http://www.w3.org/2001/XMLSchema" xmlns:xs="http://www.w3.org/2001/XMLSchema" xmlns:p="http://schemas.microsoft.com/office/2006/metadata/properties" xmlns:ns2="98a8ae70-06f5-454c-a5a9-f9ca3373bf6f" xmlns:ns3="26ff2014-1355-4dcd-83a1-2430a411e2af" targetNamespace="http://schemas.microsoft.com/office/2006/metadata/properties" ma:root="true" ma:fieldsID="347b297347dfe833e34d6217cb0ef3c2" ns2:_="" ns3:_="">
     <xsd:import namespace="98a8ae70-06f5-454c-a5a9-f9ca3373bf6f"/>
@@ -9354,7 +9350,20 @@
 </ct:contentTypeSchema>
 </file>
 
+<file path=customXml/item2.xml><?xml version="1.0" encoding="utf-8"?>
+<b:Sources xmlns:b="http://schemas.openxmlformats.org/officeDocument/2006/bibliography" xmlns="http://schemas.openxmlformats.org/officeDocument/2006/bibliography" SelectedStyle="\APASixthEditionOfficeOnline.xsl" StyleName="APA" Version="6"/>
+</file>
+
 <file path=customXml/item3.xml><?xml version="1.0" encoding="utf-8"?>
+<?mso-contentType ?>
+<FormTemplates xmlns="http://schemas.microsoft.com/sharepoint/v3/contenttype/forms">
+  <Display>DocumentLibraryForm</Display>
+  <Edit>DocumentLibraryForm</Edit>
+  <New>DocumentLibraryForm</New>
+</FormTemplates>
+</file>
+
+<file path=customXml/item4.xml><?xml version="1.0" encoding="utf-8"?>
 <p:properties xmlns:p="http://schemas.microsoft.com/office/2006/metadata/properties" xmlns:xsi="http://www.w3.org/2001/XMLSchema-instance" xmlns:pc="http://schemas.microsoft.com/office/infopath/2007/PartnerControls">
   <documentManagement>
     <TaxCatchAll xmlns="26ff2014-1355-4dcd-83a1-2430a411e2af" xsi:nil="true"/>
@@ -9365,24 +9374,7 @@
 </p:properties>
 </file>
 
-<file path=customXml/item4.xml><?xml version="1.0" encoding="utf-8"?>
-<?mso-contentType ?>
-<FormTemplates xmlns="http://schemas.microsoft.com/sharepoint/v3/contenttype/forms">
-  <Display>DocumentLibraryForm</Display>
-  <Edit>DocumentLibraryForm</Edit>
-  <New>DocumentLibraryForm</New>
-</FormTemplates>
-</file>
-
 <file path=customXml/itemProps1.xml><?xml version="1.0" encoding="utf-8"?>
-<ds:datastoreItem xmlns:ds="http://schemas.openxmlformats.org/officeDocument/2006/customXml" ds:itemID="{82E5D5E7-1A2D-A641-87B6-5036C2F1E624}">
-  <ds:schemaRefs>
-    <ds:schemaRef ds:uri="http://schemas.openxmlformats.org/officeDocument/2006/bibliography"/>
-  </ds:schemaRefs>
-</ds:datastoreItem>
-</file>
-
-<file path=customXml/itemProps2.xml><?xml version="1.0" encoding="utf-8"?>
 <ds:datastoreItem xmlns:ds="http://schemas.openxmlformats.org/officeDocument/2006/customXml" ds:itemID="{B07C28F1-40E9-45C9-8C63-B5179CBFC54B}">
   <ds:schemaRefs>
     <ds:schemaRef ds:uri="http://schemas.microsoft.com/office/2006/metadata/contentType"/>
@@ -9401,7 +9393,23 @@
 </ds:datastoreItem>
 </file>
 
+<file path=customXml/itemProps2.xml><?xml version="1.0" encoding="utf-8"?>
+<ds:datastoreItem xmlns:ds="http://schemas.openxmlformats.org/officeDocument/2006/customXml" ds:itemID="{82E5D5E7-1A2D-A641-87B6-5036C2F1E624}">
+  <ds:schemaRefs>
+    <ds:schemaRef ds:uri="http://schemas.openxmlformats.org/officeDocument/2006/bibliography"/>
+  </ds:schemaRefs>
+</ds:datastoreItem>
+</file>
+
 <file path=customXml/itemProps3.xml><?xml version="1.0" encoding="utf-8"?>
+<ds:datastoreItem xmlns:ds="http://schemas.openxmlformats.org/officeDocument/2006/customXml" ds:itemID="{87840D89-8535-411C-AF9F-89E5B993AD32}">
+  <ds:schemaRefs>
+    <ds:schemaRef ds:uri="http://schemas.microsoft.com/sharepoint/v3/contenttype/forms"/>
+  </ds:schemaRefs>
+</ds:datastoreItem>
+</file>
+
+<file path=customXml/itemProps4.xml><?xml version="1.0" encoding="utf-8"?>
 <ds:datastoreItem xmlns:ds="http://schemas.openxmlformats.org/officeDocument/2006/customXml" ds:itemID="{B382DDE2-EBD0-442E-BE5A-47D6979AC2D0}">
   <ds:schemaRefs>
     <ds:schemaRef ds:uri="http://schemas.microsoft.com/office/2006/metadata/properties"/>
@@ -9410,12 +9418,4 @@
     <ds:schemaRef ds:uri="98a8ae70-06f5-454c-a5a9-f9ca3373bf6f"/>
   </ds:schemaRefs>
 </ds:datastoreItem>
-</file>
-
-<file path=customXml/itemProps4.xml><?xml version="1.0" encoding="utf-8"?>
-<ds:datastoreItem xmlns:ds="http://schemas.openxmlformats.org/officeDocument/2006/customXml" ds:itemID="{87840D89-8535-411C-AF9F-89E5B993AD32}">
-  <ds:schemaRefs>
-    <ds:schemaRef ds:uri="http://schemas.microsoft.com/sharepoint/v3/contenttype/forms"/>
-  </ds:schemaRefs>
-</ds:datastoreItem>
 </file>
</xml_diff>

<commit_message>
new lines finally work
</commit_message>
<xml_diff>
--- a/templates/Freepost envelope letter.docx
+++ b/templates/Freepost envelope letter.docx
@@ -146,15 +146,6 @@
                                 <w:lang w:val="en-GB"/>
                               </w:rPr>
                               <w:t>{address}</w:t>
-                            </w:r>
-                            <w:r>
-                              <w:rPr>
-                                <w:rFonts w:ascii="Poppins" w:hAnsi="Poppins" w:cs="Poppins"/>
-                                <w:sz w:val="21"/>
-                                <w:szCs w:val="21"/>
-                                <w:lang w:val="en-GB"/>
-                              </w:rPr>
-                              <w:t>{postcode}</w:t>
                             </w:r>
                           </w:p>
                           <w:p>
@@ -293,15 +284,6 @@
                         </w:rPr>
                         <w:t>{address}</w:t>
                       </w:r>
-                      <w:r>
-                        <w:rPr>
-                          <w:rFonts w:ascii="Poppins" w:hAnsi="Poppins" w:cs="Poppins"/>
-                          <w:sz w:val="21"/>
-                          <w:szCs w:val="21"/>
-                          <w:lang w:val="en-GB"/>
-                        </w:rPr>
-                        <w:t>{postcode}</w:t>
-                      </w:r>
                     </w:p>
                     <w:p>
                       <w:pPr>
@@ -902,7 +884,7 @@
           <w:szCs w:val="20"/>
         </w:rPr>
         <w:drawing>
-          <wp:inline distT="0" distB="0" distL="0" distR="0" wp14:anchorId="64826193" wp14:editId="4A6A7CAE">
+          <wp:inline distT="0" distB="0" distL="0" distR="0" wp14:anchorId="64826193" wp14:editId="3647180B">
             <wp:extent cx="1589852" cy="247650"/>
             <wp:effectExtent l="0" t="0" r="0" b="0"/>
             <wp:docPr id="1409657989" name="Picture 3" descr="A blue text on a white background&#10;&#10;Description automatically generated with low confidence"/>
@@ -9144,6 +9126,30 @@
 </file>
 
 <file path=customXml/item1.xml><?xml version="1.0" encoding="utf-8"?>
+<p:properties xmlns:p="http://schemas.microsoft.com/office/2006/metadata/properties" xmlns:xsi="http://www.w3.org/2001/XMLSchema-instance" xmlns:pc="http://schemas.microsoft.com/office/infopath/2007/PartnerControls">
+  <documentManagement>
+    <TaxCatchAll xmlns="26ff2014-1355-4dcd-83a1-2430a411e2af" xsi:nil="true"/>
+    <lcf76f155ced4ddcb4097134ff3c332f xmlns="98a8ae70-06f5-454c-a5a9-f9ca3373bf6f">
+      <Terms xmlns="http://schemas.microsoft.com/office/infopath/2007/PartnerControls"/>
+    </lcf76f155ced4ddcb4097134ff3c332f>
+  </documentManagement>
+</p:properties>
+</file>
+
+<file path=customXml/item2.xml><?xml version="1.0" encoding="utf-8"?>
+<?mso-contentType ?>
+<FormTemplates xmlns="http://schemas.microsoft.com/sharepoint/v3/contenttype/forms">
+  <Display>DocumentLibraryForm</Display>
+  <Edit>DocumentLibraryForm</Edit>
+  <New>DocumentLibraryForm</New>
+</FormTemplates>
+</file>
+
+<file path=customXml/item3.xml><?xml version="1.0" encoding="utf-8"?>
+<b:Sources xmlns:b="http://schemas.openxmlformats.org/officeDocument/2006/bibliography" xmlns="http://schemas.openxmlformats.org/officeDocument/2006/bibliography" SelectedStyle="\APASixthEditionOfficeOnline.xsl" StyleName="APA" Version="6"/>
+</file>
+
+<file path=customXml/item4.xml><?xml version="1.0" encoding="utf-8"?>
 <ct:contentTypeSchema xmlns:ct="http://schemas.microsoft.com/office/2006/metadata/contentType" xmlns:ma="http://schemas.microsoft.com/office/2006/metadata/properties/metaAttributes" ct:_="" ma:_="" ma:contentTypeName="Document" ma:contentTypeID="0x01010099CDE56B2A9028468197239F8C7A2471" ma:contentTypeVersion="13" ma:contentTypeDescription="Create a new document." ma:contentTypeScope="" ma:versionID="a0fcd88fed3be9a701179fc303283ea2">
   <xsd:schema xmlns:xsd="http://www.w3.org/2001/XMLSchema" xmlns:xs="http://www.w3.org/2001/XMLSchema" xmlns:p="http://schemas.microsoft.com/office/2006/metadata/properties" xmlns:ns2="98a8ae70-06f5-454c-a5a9-f9ca3373bf6f" xmlns:ns3="26ff2014-1355-4dcd-83a1-2430a411e2af" targetNamespace="http://schemas.microsoft.com/office/2006/metadata/properties" ma:root="true" ma:fieldsID="347b297347dfe833e34d6217cb0ef3c2" ns2:_="" ns3:_="">
     <xsd:import namespace="98a8ae70-06f5-454c-a5a9-f9ca3373bf6f"/>
@@ -9350,31 +9356,34 @@
 </ct:contentTypeSchema>
 </file>
 
-<file path=customXml/item2.xml><?xml version="1.0" encoding="utf-8"?>
-<b:Sources xmlns:b="http://schemas.openxmlformats.org/officeDocument/2006/bibliography" xmlns="http://schemas.openxmlformats.org/officeDocument/2006/bibliography" SelectedStyle="\APASixthEditionOfficeOnline.xsl" StyleName="APA" Version="6"/>
+<file path=customXml/itemProps1.xml><?xml version="1.0" encoding="utf-8"?>
+<ds:datastoreItem xmlns:ds="http://schemas.openxmlformats.org/officeDocument/2006/customXml" ds:itemID="{B382DDE2-EBD0-442E-BE5A-47D6979AC2D0}">
+  <ds:schemaRefs>
+    <ds:schemaRef ds:uri="http://schemas.microsoft.com/office/2006/metadata/properties"/>
+    <ds:schemaRef ds:uri="http://schemas.microsoft.com/office/infopath/2007/PartnerControls"/>
+    <ds:schemaRef ds:uri="26ff2014-1355-4dcd-83a1-2430a411e2af"/>
+    <ds:schemaRef ds:uri="98a8ae70-06f5-454c-a5a9-f9ca3373bf6f"/>
+  </ds:schemaRefs>
+</ds:datastoreItem>
 </file>
 
-<file path=customXml/item3.xml><?xml version="1.0" encoding="utf-8"?>
-<?mso-contentType ?>
-<FormTemplates xmlns="http://schemas.microsoft.com/sharepoint/v3/contenttype/forms">
-  <Display>DocumentLibraryForm</Display>
-  <Edit>DocumentLibraryForm</Edit>
-  <New>DocumentLibraryForm</New>
-</FormTemplates>
+<file path=customXml/itemProps2.xml><?xml version="1.0" encoding="utf-8"?>
+<ds:datastoreItem xmlns:ds="http://schemas.openxmlformats.org/officeDocument/2006/customXml" ds:itemID="{87840D89-8535-411C-AF9F-89E5B993AD32}">
+  <ds:schemaRefs>
+    <ds:schemaRef ds:uri="http://schemas.microsoft.com/sharepoint/v3/contenttype/forms"/>
+  </ds:schemaRefs>
+</ds:datastoreItem>
 </file>
 
-<file path=customXml/item4.xml><?xml version="1.0" encoding="utf-8"?>
-<p:properties xmlns:p="http://schemas.microsoft.com/office/2006/metadata/properties" xmlns:xsi="http://www.w3.org/2001/XMLSchema-instance" xmlns:pc="http://schemas.microsoft.com/office/infopath/2007/PartnerControls">
-  <documentManagement>
-    <TaxCatchAll xmlns="26ff2014-1355-4dcd-83a1-2430a411e2af" xsi:nil="true"/>
-    <lcf76f155ced4ddcb4097134ff3c332f xmlns="98a8ae70-06f5-454c-a5a9-f9ca3373bf6f">
-      <Terms xmlns="http://schemas.microsoft.com/office/infopath/2007/PartnerControls"/>
-    </lcf76f155ced4ddcb4097134ff3c332f>
-  </documentManagement>
-</p:properties>
+<file path=customXml/itemProps3.xml><?xml version="1.0" encoding="utf-8"?>
+<ds:datastoreItem xmlns:ds="http://schemas.openxmlformats.org/officeDocument/2006/customXml" ds:itemID="{82E5D5E7-1A2D-A641-87B6-5036C2F1E624}">
+  <ds:schemaRefs>
+    <ds:schemaRef ds:uri="http://schemas.openxmlformats.org/officeDocument/2006/bibliography"/>
+  </ds:schemaRefs>
+</ds:datastoreItem>
 </file>
 
-<file path=customXml/itemProps1.xml><?xml version="1.0" encoding="utf-8"?>
+<file path=customXml/itemProps4.xml><?xml version="1.0" encoding="utf-8"?>
 <ds:datastoreItem xmlns:ds="http://schemas.openxmlformats.org/officeDocument/2006/customXml" ds:itemID="{B07C28F1-40E9-45C9-8C63-B5179CBFC54B}">
   <ds:schemaRefs>
     <ds:schemaRef ds:uri="http://schemas.microsoft.com/office/2006/metadata/contentType"/>
@@ -9391,31 +9400,4 @@
     <ds:schemaRef ds:uri="http://schemas.microsoft.com/internal/obd"/>
   </ds:schemaRefs>
 </ds:datastoreItem>
-</file>
-
-<file path=customXml/itemProps2.xml><?xml version="1.0" encoding="utf-8"?>
-<ds:datastoreItem xmlns:ds="http://schemas.openxmlformats.org/officeDocument/2006/customXml" ds:itemID="{82E5D5E7-1A2D-A641-87B6-5036C2F1E624}">
-  <ds:schemaRefs>
-    <ds:schemaRef ds:uri="http://schemas.openxmlformats.org/officeDocument/2006/bibliography"/>
-  </ds:schemaRefs>
-</ds:datastoreItem>
-</file>
-
-<file path=customXml/itemProps3.xml><?xml version="1.0" encoding="utf-8"?>
-<ds:datastoreItem xmlns:ds="http://schemas.openxmlformats.org/officeDocument/2006/customXml" ds:itemID="{87840D89-8535-411C-AF9F-89E5B993AD32}">
-  <ds:schemaRefs>
-    <ds:schemaRef ds:uri="http://schemas.microsoft.com/sharepoint/v3/contenttype/forms"/>
-  </ds:schemaRefs>
-</ds:datastoreItem>
-</file>
-
-<file path=customXml/itemProps4.xml><?xml version="1.0" encoding="utf-8"?>
-<ds:datastoreItem xmlns:ds="http://schemas.openxmlformats.org/officeDocument/2006/customXml" ds:itemID="{B382DDE2-EBD0-442E-BE5A-47D6979AC2D0}">
-  <ds:schemaRefs>
-    <ds:schemaRef ds:uri="http://schemas.microsoft.com/office/2006/metadata/properties"/>
-    <ds:schemaRef ds:uri="http://schemas.microsoft.com/office/infopath/2007/PartnerControls"/>
-    <ds:schemaRef ds:uri="26ff2014-1355-4dcd-83a1-2430a411e2af"/>
-    <ds:schemaRef ds:uri="98a8ae70-06f5-454c-a5a9-f9ca3373bf6f"/>
-  </ds:schemaRefs>
-</ds:datastoreItem>
 </file>
</xml_diff>

<commit_message>
testing contact us template
</commit_message>
<xml_diff>
--- a/templates/Freepost envelope letter.docx
+++ b/templates/Freepost envelope letter.docx
@@ -187,7 +187,7 @@
                                 <w:szCs w:val="21"/>
                                 <w:lang w:val="en-US"/>
                               </w:rPr>
-                              <w:t>5</w:t>
+                              <w:t>6</w:t>
                             </w:r>
                           </w:p>
                         </w:txbxContent>
@@ -324,7 +324,7 @@
                           <w:szCs w:val="21"/>
                           <w:lang w:val="en-US"/>
                         </w:rPr>
-                        <w:t>5</w:t>
+                        <w:t>6</w:t>
                       </w:r>
                     </w:p>
                   </w:txbxContent>
@@ -884,7 +884,7 @@
           <w:szCs w:val="20"/>
         </w:rPr>
         <w:drawing>
-          <wp:inline distT="0" distB="0" distL="0" distR="0" wp14:anchorId="64826193" wp14:editId="3647180B">
+          <wp:inline distT="0" distB="0" distL="0" distR="0" wp14:anchorId="64826193" wp14:editId="1E01F80B">
             <wp:extent cx="1589852" cy="247650"/>
             <wp:effectExtent l="0" t="0" r="0" b="0"/>
             <wp:docPr id="1409657989" name="Picture 3" descr="A blue text on a white background&#10;&#10;Description automatically generated with low confidence"/>
@@ -9126,6 +9126,15 @@
 </file>
 
 <file path=customXml/item1.xml><?xml version="1.0" encoding="utf-8"?>
+<?mso-contentType ?>
+<FormTemplates xmlns="http://schemas.microsoft.com/sharepoint/v3/contenttype/forms">
+  <Display>DocumentLibraryForm</Display>
+  <Edit>DocumentLibraryForm</Edit>
+  <New>DocumentLibraryForm</New>
+</FormTemplates>
+</file>
+
+<file path=customXml/item2.xml><?xml version="1.0" encoding="utf-8"?>
 <p:properties xmlns:p="http://schemas.microsoft.com/office/2006/metadata/properties" xmlns:xsi="http://www.w3.org/2001/XMLSchema-instance" xmlns:pc="http://schemas.microsoft.com/office/infopath/2007/PartnerControls">
   <documentManagement>
     <TaxCatchAll xmlns="26ff2014-1355-4dcd-83a1-2430a411e2af" xsi:nil="true"/>
@@ -9136,20 +9145,7 @@
 </p:properties>
 </file>
 
-<file path=customXml/item2.xml><?xml version="1.0" encoding="utf-8"?>
-<?mso-contentType ?>
-<FormTemplates xmlns="http://schemas.microsoft.com/sharepoint/v3/contenttype/forms">
-  <Display>DocumentLibraryForm</Display>
-  <Edit>DocumentLibraryForm</Edit>
-  <New>DocumentLibraryForm</New>
-</FormTemplates>
-</file>
-
 <file path=customXml/item3.xml><?xml version="1.0" encoding="utf-8"?>
-<b:Sources xmlns:b="http://schemas.openxmlformats.org/officeDocument/2006/bibliography" xmlns="http://schemas.openxmlformats.org/officeDocument/2006/bibliography" SelectedStyle="\APASixthEditionOfficeOnline.xsl" StyleName="APA" Version="6"/>
-</file>
-
-<file path=customXml/item4.xml><?xml version="1.0" encoding="utf-8"?>
 <ct:contentTypeSchema xmlns:ct="http://schemas.microsoft.com/office/2006/metadata/contentType" xmlns:ma="http://schemas.microsoft.com/office/2006/metadata/properties/metaAttributes" ct:_="" ma:_="" ma:contentTypeName="Document" ma:contentTypeID="0x01010099CDE56B2A9028468197239F8C7A2471" ma:contentTypeVersion="13" ma:contentTypeDescription="Create a new document." ma:contentTypeScope="" ma:versionID="a0fcd88fed3be9a701179fc303283ea2">
   <xsd:schema xmlns:xsd="http://www.w3.org/2001/XMLSchema" xmlns:xs="http://www.w3.org/2001/XMLSchema" xmlns:p="http://schemas.microsoft.com/office/2006/metadata/properties" xmlns:ns2="98a8ae70-06f5-454c-a5a9-f9ca3373bf6f" xmlns:ns3="26ff2014-1355-4dcd-83a1-2430a411e2af" targetNamespace="http://schemas.microsoft.com/office/2006/metadata/properties" ma:root="true" ma:fieldsID="347b297347dfe833e34d6217cb0ef3c2" ns2:_="" ns3:_="">
     <xsd:import namespace="98a8ae70-06f5-454c-a5a9-f9ca3373bf6f"/>
@@ -9356,7 +9352,19 @@
 </ct:contentTypeSchema>
 </file>
 
+<file path=customXml/item4.xml><?xml version="1.0" encoding="utf-8"?>
+<b:Sources xmlns:b="http://schemas.openxmlformats.org/officeDocument/2006/bibliography" xmlns="http://schemas.openxmlformats.org/officeDocument/2006/bibliography" SelectedStyle="\APASixthEditionOfficeOnline.xsl" StyleName="APA" Version="6"/>
+</file>
+
 <file path=customXml/itemProps1.xml><?xml version="1.0" encoding="utf-8"?>
+<ds:datastoreItem xmlns:ds="http://schemas.openxmlformats.org/officeDocument/2006/customXml" ds:itemID="{87840D89-8535-411C-AF9F-89E5B993AD32}">
+  <ds:schemaRefs>
+    <ds:schemaRef ds:uri="http://schemas.microsoft.com/sharepoint/v3/contenttype/forms"/>
+  </ds:schemaRefs>
+</ds:datastoreItem>
+</file>
+
+<file path=customXml/itemProps2.xml><?xml version="1.0" encoding="utf-8"?>
 <ds:datastoreItem xmlns:ds="http://schemas.openxmlformats.org/officeDocument/2006/customXml" ds:itemID="{B382DDE2-EBD0-442E-BE5A-47D6979AC2D0}">
   <ds:schemaRefs>
     <ds:schemaRef ds:uri="http://schemas.microsoft.com/office/2006/metadata/properties"/>
@@ -9367,23 +9375,7 @@
 </ds:datastoreItem>
 </file>
 
-<file path=customXml/itemProps2.xml><?xml version="1.0" encoding="utf-8"?>
-<ds:datastoreItem xmlns:ds="http://schemas.openxmlformats.org/officeDocument/2006/customXml" ds:itemID="{87840D89-8535-411C-AF9F-89E5B993AD32}">
-  <ds:schemaRefs>
-    <ds:schemaRef ds:uri="http://schemas.microsoft.com/sharepoint/v3/contenttype/forms"/>
-  </ds:schemaRefs>
-</ds:datastoreItem>
-</file>
-
 <file path=customXml/itemProps3.xml><?xml version="1.0" encoding="utf-8"?>
-<ds:datastoreItem xmlns:ds="http://schemas.openxmlformats.org/officeDocument/2006/customXml" ds:itemID="{82E5D5E7-1A2D-A641-87B6-5036C2F1E624}">
-  <ds:schemaRefs>
-    <ds:schemaRef ds:uri="http://schemas.openxmlformats.org/officeDocument/2006/bibliography"/>
-  </ds:schemaRefs>
-</ds:datastoreItem>
-</file>
-
-<file path=customXml/itemProps4.xml><?xml version="1.0" encoding="utf-8"?>
 <ds:datastoreItem xmlns:ds="http://schemas.openxmlformats.org/officeDocument/2006/customXml" ds:itemID="{B07C28F1-40E9-45C9-8C63-B5179CBFC54B}">
   <ds:schemaRefs>
     <ds:schemaRef ds:uri="http://schemas.microsoft.com/office/2006/metadata/contentType"/>
@@ -9400,4 +9392,12 @@
     <ds:schemaRef ds:uri="http://schemas.microsoft.com/internal/obd"/>
   </ds:schemaRefs>
 </ds:datastoreItem>
+</file>
+
+<file path=customXml/itemProps4.xml><?xml version="1.0" encoding="utf-8"?>
+<ds:datastoreItem xmlns:ds="http://schemas.openxmlformats.org/officeDocument/2006/customXml" ds:itemID="{82E5D5E7-1A2D-A641-87B6-5036C2F1E624}">
+  <ds:schemaRefs>
+    <ds:schemaRef ds:uri="http://schemas.openxmlformats.org/officeDocument/2006/bibliography"/>
+  </ds:schemaRefs>
+</ds:datastoreItem>
 </file>
</xml_diff>